<commit_message>
Uploaded complete Week 8 notes
</commit_message>
<xml_diff>
--- a/Review/Week 8.docx
+++ b/Review/Week 8.docx
@@ -152,10 +152,7 @@
         <w:t>(1)</w:t>
       </w:r>
       <w:r>
-        <w:t xml:space="preserve">), </w:t>
-      </w:r>
-      <w:r>
-        <w:t>(</w:t>
+        <w:t>), (</w:t>
       </w:r>
       <w:r>
         <w:rPr>
@@ -168,19 +165,7 @@
         <w:rPr>
           <w:vertAlign w:val="superscript"/>
         </w:rPr>
-        <w:t>(</w:t>
-      </w:r>
-      <w:r>
-        <w:rPr>
-          <w:vertAlign w:val="superscript"/>
-        </w:rPr>
-        <w:t>2</w:t>
-      </w:r>
-      <w:r>
-        <w:rPr>
-          <w:vertAlign w:val="superscript"/>
-        </w:rPr>
-        <w:t>)</w:t>
+        <w:t>(2)</w:t>
       </w:r>
       <w:r>
         <w:t xml:space="preserve">, </w:t>
@@ -196,28 +181,10 @@
         <w:rPr>
           <w:vertAlign w:val="superscript"/>
         </w:rPr>
-        <w:t>(</w:t>
-      </w:r>
-      <w:r>
-        <w:rPr>
-          <w:vertAlign w:val="superscript"/>
-        </w:rPr>
-        <w:t>2</w:t>
-      </w:r>
-      <w:r>
-        <w:rPr>
-          <w:vertAlign w:val="superscript"/>
-        </w:rPr>
-        <w:t>)</w:t>
-      </w:r>
-      <w:r>
-        <w:t>)</w:t>
-      </w:r>
-      <w:r>
-        <w:t xml:space="preserve">, </w:t>
-      </w:r>
-      <w:r>
-        <w:t>(</w:t>
+        <w:t>(2)</w:t>
+      </w:r>
+      <w:r>
+        <w:t>), (</w:t>
       </w:r>
       <w:r>
         <w:rPr>
@@ -230,19 +197,7 @@
         <w:rPr>
           <w:vertAlign w:val="superscript"/>
         </w:rPr>
-        <w:t>(</w:t>
-      </w:r>
-      <w:r>
-        <w:rPr>
-          <w:vertAlign w:val="superscript"/>
-        </w:rPr>
-        <w:t>3</w:t>
-      </w:r>
-      <w:r>
-        <w:rPr>
-          <w:vertAlign w:val="superscript"/>
-        </w:rPr>
-        <w:t>)</w:t>
+        <w:t>(3)</w:t>
       </w:r>
       <w:r>
         <w:t xml:space="preserve">, </w:t>
@@ -258,28 +213,10 @@
         <w:rPr>
           <w:vertAlign w:val="superscript"/>
         </w:rPr>
-        <w:t>(</w:t>
-      </w:r>
-      <w:r>
-        <w:rPr>
-          <w:vertAlign w:val="superscript"/>
-        </w:rPr>
-        <w:t>3</w:t>
-      </w:r>
-      <w:r>
-        <w:rPr>
-          <w:vertAlign w:val="superscript"/>
-        </w:rPr>
-        <w:t>)</w:t>
-      </w:r>
-      <w:r>
-        <w:t>)</w:t>
-      </w:r>
-      <w:r>
-        <w:t xml:space="preserve">, …, </w:t>
-      </w:r>
-      <w:r>
-        <w:t>(</w:t>
+        <w:t>(3)</w:t>
+      </w:r>
+      <w:r>
+        <w:t>), …, (</w:t>
       </w:r>
       <w:r>
         <w:rPr>
@@ -339,10 +276,7 @@
         <w:t>)</w:t>
       </w:r>
       <w:r>
-        <w:t>)</w:t>
-      </w:r>
-      <w:r>
-        <w:t>}</w:t>
+        <w:t>)}</w:t>
       </w:r>
     </w:p>
     <w:p>
@@ -372,7 +306,6 @@
       <w:r>
         <w:t>: {</w:t>
       </w:r>
-      <w:proofErr w:type="gramStart"/>
       <w:r>
         <w:rPr>
           <w:i/>
@@ -384,14 +317,7 @@
         <w:rPr>
           <w:vertAlign w:val="superscript"/>
         </w:rPr>
-        <w:t>(</w:t>
-      </w:r>
-      <w:proofErr w:type="gramEnd"/>
-      <w:r>
-        <w:rPr>
-          <w:vertAlign w:val="superscript"/>
-        </w:rPr>
-        <w:t>1)</w:t>
+        <w:t>(1)</w:t>
       </w:r>
       <w:r>
         <w:t xml:space="preserve">, </w:t>
@@ -613,125 +539,63 @@
           <w:vertAlign w:val="superscript"/>
           <w:lang w:val="en-US"/>
         </w:rPr>
-        <w:t>(</w:t>
-      </w:r>
-      <w:proofErr w:type="spellStart"/>
+        <w:t>(i)</w:t>
+      </w:r>
+      <w:r>
+        <w:rPr>
+          <w:lang w:val="en-US"/>
+        </w:rPr>
+        <w:t xml:space="preserve"> </w:t>
+      </w:r>
+      <w:r>
+        <w:rPr>
+          <w:lang w:val="en-US"/>
+        </w:rPr>
+        <w:t>:= index of cluster centroid closest to x</w:t>
+      </w:r>
       <w:r>
         <w:rPr>
           <w:vertAlign w:val="superscript"/>
           <w:lang w:val="en-US"/>
         </w:rPr>
-        <w:t>i</w:t>
-      </w:r>
-      <w:proofErr w:type="spellEnd"/>
-      <w:proofErr w:type="gramStart"/>
+        <w:t>(i)</w:t>
+      </w:r>
+      <w:r>
+        <w:rPr>
+          <w:lang w:val="en-US"/>
+        </w:rPr>
+        <w:t>?</w:t>
+      </w:r>
+      <w:r>
+        <w:rPr>
+          <w:lang w:val="en-US"/>
+        </w:rPr>
+        <w:t xml:space="preserve"> </w:t>
+      </w:r>
+      <w:r>
+        <w:rPr>
+          <w:lang w:val="en-US"/>
+        </w:rPr>
+        <w:t>(value of k that minimizes the distance)</w:t>
+      </w:r>
+      <w:r>
+        <w:rPr>
+          <w:lang w:val="en-US"/>
+        </w:rPr>
+        <w:t xml:space="preserve"> min(k)</w:t>
+      </w:r>
+      <w:r>
+        <w:rPr>
+          <w:lang w:val="en-US"/>
+        </w:rPr>
+        <w:t>||x</w:t>
+      </w:r>
       <w:r>
         <w:rPr>
           <w:vertAlign w:val="superscript"/>
           <w:lang w:val="en-US"/>
         </w:rPr>
-        <w:t>)</w:t>
-      </w:r>
-      <w:r>
-        <w:rPr>
-          <w:lang w:val="en-US"/>
-        </w:rPr>
-        <w:t xml:space="preserve"> </w:t>
-      </w:r>
-      <w:r>
-        <w:rPr>
-          <w:lang w:val="en-US"/>
-        </w:rPr>
-        <w:t>:</w:t>
-      </w:r>
-      <w:proofErr w:type="gramEnd"/>
-      <w:r>
-        <w:rPr>
-          <w:lang w:val="en-US"/>
-        </w:rPr>
-        <w:t xml:space="preserve">= index of cluster centroid closest to </w:t>
-      </w:r>
-      <w:r>
-        <w:rPr>
-          <w:lang w:val="en-US"/>
-        </w:rPr>
-        <w:t>x</w:t>
-      </w:r>
-      <w:r>
-        <w:rPr>
-          <w:vertAlign w:val="superscript"/>
-          <w:lang w:val="en-US"/>
-        </w:rPr>
-        <w:t>(</w:t>
-      </w:r>
-      <w:proofErr w:type="spellStart"/>
-      <w:r>
-        <w:rPr>
-          <w:vertAlign w:val="superscript"/>
-          <w:lang w:val="en-US"/>
-        </w:rPr>
-        <w:t>i</w:t>
-      </w:r>
-      <w:proofErr w:type="spellEnd"/>
-      <w:r>
-        <w:rPr>
-          <w:vertAlign w:val="superscript"/>
-          <w:lang w:val="en-US"/>
-        </w:rPr>
-        <w:t>)</w:t>
-      </w:r>
-      <w:r>
-        <w:rPr>
-          <w:lang w:val="en-US"/>
-        </w:rPr>
-        <w:t>?</w:t>
-      </w:r>
-      <w:r>
-        <w:rPr>
-          <w:lang w:val="en-US"/>
-        </w:rPr>
-        <w:t xml:space="preserve"> </w:t>
-      </w:r>
-      <w:r>
-        <w:rPr>
-          <w:lang w:val="en-US"/>
-        </w:rPr>
-        <w:t>(value of k that minimizes the distance)</w:t>
-      </w:r>
-      <w:r>
-        <w:rPr>
-          <w:lang w:val="en-US"/>
-        </w:rPr>
-        <w:t xml:space="preserve"> min(k)</w:t>
-      </w:r>
-      <w:r>
-        <w:rPr>
-          <w:lang w:val="en-US"/>
-        </w:rPr>
-        <w:t>||x</w:t>
-      </w:r>
-      <w:r>
-        <w:rPr>
-          <w:vertAlign w:val="superscript"/>
-          <w:lang w:val="en-US"/>
-        </w:rPr>
-        <w:t>(</w:t>
-      </w:r>
-      <w:proofErr w:type="spellStart"/>
-      <w:r>
-        <w:rPr>
-          <w:vertAlign w:val="superscript"/>
-          <w:lang w:val="en-US"/>
-        </w:rPr>
-        <w:t>i</w:t>
-      </w:r>
-      <w:proofErr w:type="spellEnd"/>
-      <w:r>
-        <w:rPr>
-          <w:vertAlign w:val="superscript"/>
-          <w:lang w:val="en-US"/>
-        </w:rPr>
-        <w:t>)</w:t>
+        <w:t>(i)</w:t>
       </w:r>
       <w:r>
         <w:rPr>
@@ -739,7 +603,6 @@
         </w:rPr>
         <w:t xml:space="preserve"> – </w:t>
       </w:r>
-      <w:proofErr w:type="spellStart"/>
       <w:r>
         <w:rPr>
           <w:rFonts w:cstheme="minorHAnsi"/>
@@ -755,7 +618,6 @@
         </w:rPr>
         <w:t>k</w:t>
       </w:r>
-      <w:proofErr w:type="spellEnd"/>
       <w:r>
         <w:rPr>
           <w:rFonts w:cstheme="minorHAnsi"/>
@@ -795,17 +657,8 @@
           <w:rFonts w:cstheme="minorHAnsi"/>
           <w:lang w:val="en-US"/>
         </w:rPr>
-        <w:t xml:space="preserve">: </w:t>
-      </w:r>
-      <w:proofErr w:type="spellStart"/>
-      <w:r>
-        <w:rPr>
-          <w:rFonts w:cstheme="minorHAnsi"/>
-          <w:lang w:val="en-US"/>
-        </w:rPr>
-        <w:t>μ</w:t>
-      </w:r>
-      <w:proofErr w:type="gramStart"/>
+        <w:t>: μ</w:t>
+      </w:r>
       <w:r>
         <w:rPr>
           <w:rFonts w:cstheme="minorHAnsi"/>
@@ -814,19 +667,11 @@
         </w:rPr>
         <w:t>k</w:t>
       </w:r>
-      <w:proofErr w:type="spellEnd"/>
       <w:r>
         <w:rPr>
           <w:rFonts w:cstheme="minorHAnsi"/>
         </w:rPr>
-        <w:t xml:space="preserve"> :</w:t>
-      </w:r>
-      <w:proofErr w:type="gramEnd"/>
-      <w:r>
-        <w:rPr>
-          <w:rFonts w:cstheme="minorHAnsi"/>
-        </w:rPr>
-        <w:t>= average(mean) of points assigned to cluster k</w:t>
+        <w:t xml:space="preserve"> := average(mean) of points assigned to cluster k</w:t>
       </w:r>
     </w:p>
     <w:p>
@@ -906,10 +751,1918 @@
     </w:p>
     <w:p>
       <w:pPr>
-        <w:rPr>
-          <w:lang w:val="en-US"/>
-        </w:rPr>
-      </w:pPr>
+        <w:pStyle w:val="ListParagraph"/>
+        <w:numPr>
+          <w:ilvl w:val="0"/>
+          <w:numId w:val="10"/>
+        </w:numPr>
+        <w:rPr>
+          <w:lang w:val="en-US"/>
+        </w:rPr>
+      </w:pPr>
+      <w:r>
+        <w:rPr>
+          <w:lang w:val="en-US"/>
+        </w:rPr>
+        <w:t>Objective</w:t>
+      </w:r>
+    </w:p>
+    <w:p>
+      <w:pPr>
+        <w:pStyle w:val="ListParagraph"/>
+        <w:numPr>
+          <w:ilvl w:val="0"/>
+          <w:numId w:val="11"/>
+        </w:numPr>
+        <w:rPr>
+          <w:lang w:val="en-US"/>
+        </w:rPr>
+      </w:pPr>
+      <w:r>
+        <w:rPr>
+          <w:lang w:val="en-US"/>
+        </w:rPr>
+        <w:t>c</w:t>
+      </w:r>
+      <w:r>
+        <w:rPr>
+          <w:vertAlign w:val="superscript"/>
+          <w:lang w:val="en-US"/>
+        </w:rPr>
+        <w:t>(i)</w:t>
+      </w:r>
+      <w:r>
+        <w:rPr>
+          <w:lang w:val="en-US"/>
+        </w:rPr>
+        <w:t xml:space="preserve">: keep track of index/cluster of </w:t>
+      </w:r>
+      <w:r>
+        <w:rPr>
+          <w:i/>
+          <w:iCs/>
+          <w:lang w:val="en-US"/>
+        </w:rPr>
+        <w:t>x</w:t>
+      </w:r>
+      <w:r>
+        <w:rPr>
+          <w:vertAlign w:val="superscript"/>
+          <w:lang w:val="en-US"/>
+        </w:rPr>
+        <w:t>(</w:t>
+      </w:r>
+      <w:r>
+        <w:rPr>
+          <w:i/>
+          <w:iCs/>
+          <w:vertAlign w:val="superscript"/>
+          <w:lang w:val="en-US"/>
+        </w:rPr>
+        <w:t>i</w:t>
+      </w:r>
+      <w:r>
+        <w:rPr>
+          <w:vertAlign w:val="superscript"/>
+          <w:lang w:val="en-US"/>
+        </w:rPr>
+        <w:t>)</w:t>
+      </w:r>
+    </w:p>
+    <w:p>
+      <w:pPr>
+        <w:pStyle w:val="ListParagraph"/>
+        <w:numPr>
+          <w:ilvl w:val="0"/>
+          <w:numId w:val="11"/>
+        </w:numPr>
+        <w:rPr>
+          <w:lang w:val="en-US"/>
+        </w:rPr>
+      </w:pPr>
+      <w:r>
+        <w:rPr>
+          <w:rFonts w:cstheme="minorHAnsi"/>
+          <w:lang w:val="en-US"/>
+        </w:rPr>
+        <w:t>μ</w:t>
+      </w:r>
+      <w:r>
+        <w:rPr>
+          <w:rFonts w:cstheme="minorHAnsi"/>
+          <w:vertAlign w:val="subscript"/>
+          <w:lang w:val="en-US"/>
+        </w:rPr>
+        <w:t>k</w:t>
+      </w:r>
+      <w:r>
+        <w:rPr>
+          <w:rFonts w:cstheme="minorHAnsi"/>
+          <w:lang w:val="en-US"/>
+        </w:rPr>
+        <w:t>: cluster centroid location</w:t>
+      </w:r>
+    </w:p>
+    <w:p>
+      <w:pPr>
+        <w:pStyle w:val="ListParagraph"/>
+        <w:numPr>
+          <w:ilvl w:val="0"/>
+          <w:numId w:val="11"/>
+        </w:numPr>
+        <w:rPr>
+          <w:lang w:val="en-US"/>
+        </w:rPr>
+      </w:pPr>
+      <m:oMath>
+        <m:sSub>
+          <m:sSubPr>
+            <m:ctrlPr>
+              <w:rPr>
+                <w:rFonts w:ascii="Cambria Math" w:hAnsi="Cambria Math"/>
+                <w:i/>
+                <w:lang w:val="en-US"/>
+              </w:rPr>
+            </m:ctrlPr>
+          </m:sSubPr>
+          <m:e>
+            <m:r>
+              <m:rPr>
+                <m:sty m:val="p"/>
+              </m:rPr>
+              <w:rPr>
+                <w:rFonts w:ascii="Cambria Math" w:hAnsi="Cambria Math" w:cstheme="minorHAnsi"/>
+                <w:lang w:val="en-US"/>
+              </w:rPr>
+              <m:t>μ</m:t>
+            </m:r>
+          </m:e>
+          <m:sub>
+            <m:sSup>
+              <m:sSupPr>
+                <m:ctrlPr>
+                  <w:rPr>
+                    <w:rFonts w:ascii="Cambria Math" w:hAnsi="Cambria Math"/>
+                    <w:i/>
+                    <w:lang w:val="en-US"/>
+                  </w:rPr>
+                </m:ctrlPr>
+              </m:sSupPr>
+              <m:e>
+                <m:r>
+                  <w:rPr>
+                    <w:rFonts w:ascii="Cambria Math" w:hAnsi="Cambria Math"/>
+                    <w:lang w:val="en-US"/>
+                  </w:rPr>
+                  <m:t>c</m:t>
+                </m:r>
+              </m:e>
+              <m:sup>
+                <m:d>
+                  <m:dPr>
+                    <m:ctrlPr>
+                      <w:rPr>
+                        <w:rFonts w:ascii="Cambria Math" w:hAnsi="Cambria Math"/>
+                        <w:i/>
+                        <w:lang w:val="en-US"/>
+                      </w:rPr>
+                    </m:ctrlPr>
+                  </m:dPr>
+                  <m:e>
+                    <m:r>
+                      <w:rPr>
+                        <w:rFonts w:ascii="Cambria Math" w:hAnsi="Cambria Math"/>
+                        <w:lang w:val="en-US"/>
+                      </w:rPr>
+                      <m:t>i</m:t>
+                    </m:r>
+                  </m:e>
+                </m:d>
+              </m:sup>
+            </m:sSup>
+          </m:sub>
+        </m:sSub>
+      </m:oMath>
+      <w:r>
+        <w:rPr>
+          <w:rFonts w:eastAsiaTheme="minorEastAsia"/>
+          <w:lang w:val="en-US"/>
+        </w:rPr>
+        <w:t xml:space="preserve">: </w:t>
+      </w:r>
+      <w:r>
+        <w:rPr>
+          <w:rFonts w:eastAsiaTheme="minorEastAsia"/>
+          <w:lang w:val="en-US"/>
+        </w:rPr>
+        <w:t xml:space="preserve">cluster centroid of cluster to which </w:t>
+      </w:r>
+      <w:r>
+        <w:rPr>
+          <w:i/>
+          <w:iCs/>
+          <w:lang w:val="en-US"/>
+        </w:rPr>
+        <w:t>x</w:t>
+      </w:r>
+      <w:r>
+        <w:rPr>
+          <w:vertAlign w:val="superscript"/>
+          <w:lang w:val="en-US"/>
+        </w:rPr>
+        <w:t>(</w:t>
+      </w:r>
+      <w:r>
+        <w:rPr>
+          <w:i/>
+          <w:iCs/>
+          <w:vertAlign w:val="superscript"/>
+          <w:lang w:val="en-US"/>
+        </w:rPr>
+        <w:t>i</w:t>
+      </w:r>
+      <w:r>
+        <w:rPr>
+          <w:vertAlign w:val="superscript"/>
+          <w:lang w:val="en-US"/>
+        </w:rPr>
+        <w:t>)</w:t>
+      </w:r>
+      <w:r>
+        <w:rPr>
+          <w:rFonts w:eastAsiaTheme="minorEastAsia"/>
+          <w:lang w:val="en-US"/>
+        </w:rPr>
+        <w:t xml:space="preserve"> has been assigned</w:t>
+      </w:r>
+    </w:p>
+    <w:p>
+      <w:pPr>
+        <w:pStyle w:val="ListParagraph"/>
+        <w:numPr>
+          <w:ilvl w:val="0"/>
+          <w:numId w:val="11"/>
+        </w:numPr>
+        <w:rPr>
+          <w:lang w:val="en-US"/>
+        </w:rPr>
+      </w:pPr>
+      <w:r>
+        <w:rPr>
+          <w:rFonts w:eastAsiaTheme="minorEastAsia"/>
+          <w:lang w:val="en-US"/>
+        </w:rPr>
+        <w:t>J</w:t>
+      </w:r>
+      <m:oMath>
+        <m:sSup>
+          <m:sSupPr>
+            <m:ctrlPr>
+              <w:rPr>
+                <w:rFonts w:ascii="Cambria Math" w:eastAsiaTheme="minorEastAsia" w:hAnsi="Cambria Math"/>
+                <w:i/>
+                <w:lang w:val="en-US"/>
+              </w:rPr>
+            </m:ctrlPr>
+          </m:sSupPr>
+          <m:e>
+            <m:f>
+              <m:fPr>
+                <m:ctrlPr>
+                  <w:rPr>
+                    <w:rFonts w:ascii="Cambria Math" w:eastAsiaTheme="minorEastAsia" w:hAnsi="Cambria Math"/>
+                    <w:i/>
+                    <w:lang w:val="en-US"/>
+                  </w:rPr>
+                </m:ctrlPr>
+              </m:fPr>
+              <m:num>
+                <m:r>
+                  <w:rPr>
+                    <w:rFonts w:ascii="Cambria Math" w:eastAsiaTheme="minorEastAsia" w:hAnsi="Cambria Math"/>
+                    <w:lang w:val="en-US"/>
+                  </w:rPr>
+                  <m:t>1</m:t>
+                </m:r>
+              </m:num>
+              <m:den>
+                <m:r>
+                  <w:rPr>
+                    <w:rFonts w:ascii="Cambria Math" w:eastAsiaTheme="minorEastAsia" w:hAnsi="Cambria Math"/>
+                    <w:lang w:val="en-US"/>
+                  </w:rPr>
+                  <m:t>m</m:t>
+                </m:r>
+              </m:den>
+            </m:f>
+            <m:nary>
+              <m:naryPr>
+                <m:chr m:val="∑"/>
+                <m:limLoc m:val="subSup"/>
+                <m:ctrlPr>
+                  <w:rPr>
+                    <w:rFonts w:ascii="Cambria Math" w:eastAsiaTheme="minorEastAsia" w:hAnsi="Cambria Math"/>
+                    <w:i/>
+                    <w:lang w:val="en-US"/>
+                  </w:rPr>
+                </m:ctrlPr>
+              </m:naryPr>
+              <m:sub>
+                <m:r>
+                  <w:rPr>
+                    <w:rFonts w:ascii="Cambria Math" w:eastAsiaTheme="minorEastAsia" w:hAnsi="Cambria Math"/>
+                    <w:lang w:val="en-US"/>
+                  </w:rPr>
+                  <m:t>i=1</m:t>
+                </m:r>
+              </m:sub>
+              <m:sup>
+                <m:r>
+                  <w:rPr>
+                    <w:rFonts w:ascii="Cambria Math" w:eastAsiaTheme="minorEastAsia" w:hAnsi="Cambria Math"/>
+                    <w:lang w:val="en-US"/>
+                  </w:rPr>
+                  <m:t>m</m:t>
+                </m:r>
+              </m:sup>
+              <m:e>
+                <m:r>
+                  <w:rPr>
+                    <w:rFonts w:ascii="Cambria Math" w:eastAsiaTheme="minorEastAsia" w:hAnsi="Cambria Math"/>
+                    <w:lang w:val="en-US"/>
+                  </w:rPr>
+                  <m:t>||</m:t>
+                </m:r>
+                <m:sSup>
+                  <m:sSupPr>
+                    <m:ctrlPr>
+                      <w:rPr>
+                        <w:rFonts w:ascii="Cambria Math" w:hAnsi="Cambria Math"/>
+                        <w:i/>
+                        <w:iCs/>
+                        <w:lang w:val="en-US"/>
+                      </w:rPr>
+                    </m:ctrlPr>
+                  </m:sSupPr>
+                  <m:e>
+                    <m:r>
+                      <w:rPr>
+                        <w:rFonts w:ascii="Cambria Math" w:hAnsi="Cambria Math"/>
+                        <w:lang w:val="en-US"/>
+                      </w:rPr>
+                      <m:t>x</m:t>
+                    </m:r>
+                  </m:e>
+                  <m:sup>
+                    <m:d>
+                      <m:dPr>
+                        <m:ctrlPr>
+                          <w:rPr>
+                            <w:rFonts w:ascii="Cambria Math" w:hAnsi="Cambria Math"/>
+                            <w:i/>
+                            <w:iCs/>
+                            <w:lang w:val="en-US"/>
+                          </w:rPr>
+                        </m:ctrlPr>
+                      </m:dPr>
+                      <m:e>
+                        <m:r>
+                          <w:rPr>
+                            <w:rFonts w:ascii="Cambria Math" w:hAnsi="Cambria Math"/>
+                            <w:lang w:val="en-US"/>
+                          </w:rPr>
+                          <m:t>i</m:t>
+                        </m:r>
+                      </m:e>
+                    </m:d>
+                  </m:sup>
+                </m:sSup>
+                <m:r>
+                  <w:rPr>
+                    <w:rFonts w:ascii="Cambria Math" w:hAnsi="Cambria Math"/>
+                    <w:lang w:val="en-US"/>
+                  </w:rPr>
+                  <m:t>-</m:t>
+                </m:r>
+                <m:sSub>
+                  <m:sSubPr>
+                    <m:ctrlPr>
+                      <w:rPr>
+                        <w:rFonts w:ascii="Cambria Math" w:hAnsi="Cambria Math"/>
+                        <w:i/>
+                        <w:iCs/>
+                        <w:lang w:val="en-US"/>
+                      </w:rPr>
+                    </m:ctrlPr>
+                  </m:sSubPr>
+                  <m:e>
+                    <m:r>
+                      <m:rPr>
+                        <m:sty m:val="p"/>
+                      </m:rPr>
+                      <w:rPr>
+                        <w:rFonts w:ascii="Cambria Math" w:hAnsi="Cambria Math" w:cstheme="minorHAnsi"/>
+                        <w:lang w:val="en-US"/>
+                      </w:rPr>
+                      <m:t>μ</m:t>
+                    </m:r>
+                  </m:e>
+                  <m:sub>
+                    <m:r>
+                      <w:rPr>
+                        <w:rFonts w:ascii="Cambria Math" w:hAnsi="Cambria Math"/>
+                        <w:lang w:val="en-US"/>
+                      </w:rPr>
+                      <m:t>k</m:t>
+                    </m:r>
+                  </m:sub>
+                </m:sSub>
+              </m:e>
+            </m:nary>
+            <m:r>
+              <w:rPr>
+                <w:rFonts w:ascii="Cambria Math" w:eastAsiaTheme="minorEastAsia" w:hAnsi="Cambria Math"/>
+                <w:lang w:val="en-US"/>
+              </w:rPr>
+              <m:t>||</m:t>
+            </m:r>
+          </m:e>
+          <m:sup>
+            <m:r>
+              <w:rPr>
+                <w:rFonts w:ascii="Cambria Math" w:eastAsiaTheme="minorEastAsia" w:hAnsi="Cambria Math"/>
+                <w:lang w:val="en-US"/>
+              </w:rPr>
+              <m:t>2</m:t>
+            </m:r>
+          </m:sup>
+        </m:sSup>
+      </m:oMath>
+      <w:r>
+        <w:rPr>
+          <w:rFonts w:eastAsiaTheme="minorEastAsia"/>
+          <w:lang w:val="en-US"/>
+        </w:rPr>
+        <w:t>: Distortion (cost function)</w:t>
+      </w:r>
+    </w:p>
+    <w:p>
+      <w:pPr>
+        <w:pStyle w:val="ListParagraph"/>
+        <w:numPr>
+          <w:ilvl w:val="0"/>
+          <w:numId w:val="10"/>
+        </w:numPr>
+        <w:rPr>
+          <w:lang w:val="en-US"/>
+        </w:rPr>
+      </w:pPr>
+      <w:r>
+        <w:rPr>
+          <w:lang w:val="en-US"/>
+        </w:rPr>
+        <w:t xml:space="preserve">Minimize J wrt c holding </w:t>
+      </w:r>
+      <w:r>
+        <w:rPr>
+          <w:rFonts w:cstheme="minorHAnsi"/>
+          <w:lang w:val="en-US"/>
+        </w:rPr>
+        <w:t>μ</w:t>
+      </w:r>
+      <w:r>
+        <w:rPr>
+          <w:rFonts w:cstheme="minorHAnsi"/>
+          <w:lang w:val="en-US"/>
+        </w:rPr>
+        <w:t>, minimize J wrt μ</w:t>
+      </w:r>
+    </w:p>
+    <w:p>
+      <w:pPr>
+        <w:pStyle w:val="Subtitle"/>
+        <w:numPr>
+          <w:ilvl w:val="0"/>
+          <w:numId w:val="0"/>
+        </w:numPr>
+        <w:spacing w:after="0" w:line="480" w:lineRule="auto"/>
+        <w:rPr>
+          <w:rFonts w:ascii="Times New Roman" w:hAnsi="Times New Roman" w:cs="Times New Roman"/>
+          <w:u w:val="single"/>
+        </w:rPr>
+      </w:pPr>
+      <w:r>
+        <w:rPr>
+          <w:rFonts w:ascii="Times New Roman" w:hAnsi="Times New Roman" w:cs="Times New Roman"/>
+          <w:u w:val="single"/>
+        </w:rPr>
+        <w:t>Random Initialization</w:t>
+      </w:r>
+    </w:p>
+    <w:p>
+      <w:pPr>
+        <w:pStyle w:val="ListParagraph"/>
+        <w:numPr>
+          <w:ilvl w:val="0"/>
+          <w:numId w:val="10"/>
+        </w:numPr>
+        <w:spacing w:line="480" w:lineRule="auto"/>
+        <w:rPr>
+          <w:lang w:val="en-US"/>
+        </w:rPr>
+      </w:pPr>
+      <w:r>
+        <w:rPr>
+          <w:lang w:val="en-US"/>
+        </w:rPr>
+        <w:t>K &lt; m</w:t>
+      </w:r>
+    </w:p>
+    <w:p>
+      <w:pPr>
+        <w:pStyle w:val="ListParagraph"/>
+        <w:numPr>
+          <w:ilvl w:val="0"/>
+          <w:numId w:val="10"/>
+        </w:numPr>
+        <w:spacing w:line="480" w:lineRule="auto"/>
+        <w:rPr>
+          <w:lang w:val="en-US"/>
+        </w:rPr>
+      </w:pPr>
+      <w:r>
+        <w:rPr>
+          <w:lang w:val="en-US"/>
+        </w:rPr>
+        <w:t>Randomly pick K training examples</w:t>
+      </w:r>
+    </w:p>
+    <w:p>
+      <w:pPr>
+        <w:pStyle w:val="ListParagraph"/>
+        <w:numPr>
+          <w:ilvl w:val="0"/>
+          <w:numId w:val="10"/>
+        </w:numPr>
+        <w:spacing w:line="480" w:lineRule="auto"/>
+        <w:rPr>
+          <w:lang w:val="en-US"/>
+        </w:rPr>
+      </w:pPr>
+      <w:r>
+        <w:rPr>
+          <w:lang w:val="en-US"/>
+        </w:rPr>
+        <w:t xml:space="preserve">Set </w:t>
+      </w:r>
+      <w:r>
+        <w:rPr>
+          <w:rFonts w:cstheme="minorHAnsi"/>
+          <w:lang w:val="en-US"/>
+        </w:rPr>
+        <w:t>μ = examples</w:t>
+      </w:r>
+    </w:p>
+    <w:p>
+      <w:pPr>
+        <w:pStyle w:val="ListParagraph"/>
+        <w:numPr>
+          <w:ilvl w:val="0"/>
+          <w:numId w:val="10"/>
+        </w:numPr>
+        <w:spacing w:line="480" w:lineRule="auto"/>
+        <w:rPr>
+          <w:lang w:val="en-US"/>
+        </w:rPr>
+      </w:pPr>
+      <w:r>
+        <w:rPr>
+          <w:rFonts w:cstheme="minorHAnsi"/>
+          <w:lang w:val="en-US"/>
+        </w:rPr>
+        <w:lastRenderedPageBreak/>
+        <w:t>Bad initialization would result in local optima</w:t>
+      </w:r>
+      <w:r>
+        <w:rPr>
+          <w:rFonts w:cstheme="minorHAnsi"/>
+          <w:lang w:val="en-US"/>
+        </w:rPr>
+        <w:t>: try multiple random initializations</w:t>
+      </w:r>
+      <w:r>
+        <w:rPr>
+          <w:rFonts w:cstheme="minorHAnsi"/>
+          <w:lang w:val="en-US"/>
+        </w:rPr>
+        <w:t xml:space="preserve"> (low K)</w:t>
+      </w:r>
+    </w:p>
+    <w:p>
+      <w:pPr>
+        <w:pStyle w:val="Subtitle"/>
+        <w:numPr>
+          <w:ilvl w:val="0"/>
+          <w:numId w:val="0"/>
+        </w:numPr>
+        <w:spacing w:after="0" w:line="480" w:lineRule="auto"/>
+        <w:rPr>
+          <w:rFonts w:ascii="Times New Roman" w:hAnsi="Times New Roman" w:cs="Times New Roman"/>
+          <w:u w:val="single"/>
+        </w:rPr>
+      </w:pPr>
+      <w:r>
+        <w:rPr>
+          <w:rFonts w:ascii="Times New Roman" w:hAnsi="Times New Roman" w:cs="Times New Roman"/>
+          <w:u w:val="single"/>
+        </w:rPr>
+        <w:t>Choosing Number of Clusters</w:t>
+      </w:r>
+    </w:p>
+    <w:p>
+      <w:pPr>
+        <w:pStyle w:val="ListParagraph"/>
+        <w:numPr>
+          <w:ilvl w:val="0"/>
+          <w:numId w:val="13"/>
+        </w:numPr>
+        <w:spacing w:line="480" w:lineRule="auto"/>
+        <w:rPr>
+          <w:lang w:val="en-US"/>
+        </w:rPr>
+      </w:pPr>
+      <w:r>
+        <w:rPr>
+          <w:lang w:val="en-US"/>
+        </w:rPr>
+        <w:t>Most common to choose manually, looking at visualizations and/or algorithm output</w:t>
+      </w:r>
+    </w:p>
+    <w:p>
+      <w:pPr>
+        <w:pStyle w:val="ListParagraph"/>
+        <w:numPr>
+          <w:ilvl w:val="0"/>
+          <w:numId w:val="13"/>
+        </w:numPr>
+        <w:spacing w:line="480" w:lineRule="auto"/>
+        <w:rPr>
+          <w:lang w:val="en-US"/>
+        </w:rPr>
+      </w:pPr>
+      <w:r>
+        <w:rPr>
+          <w:lang w:val="en-US"/>
+        </w:rPr>
+        <w:t>Elbow method</w:t>
+      </w:r>
+      <w:r>
+        <w:rPr>
+          <w:lang w:val="en-US"/>
+        </w:rPr>
+        <w:t>, downstream purpose</w:t>
+      </w:r>
+    </w:p>
+    <w:p>
+      <w:pPr>
+        <w:pStyle w:val="Heading2"/>
+        <w:spacing w:before="0" w:line="360" w:lineRule="auto"/>
+        <w:rPr>
+          <w:rFonts w:ascii="Times New Roman" w:hAnsi="Times New Roman" w:cs="Times New Roman"/>
+          <w:b w:val="0"/>
+          <w:sz w:val="32"/>
+          <w:szCs w:val="32"/>
+        </w:rPr>
+      </w:pPr>
+      <w:r>
+        <w:rPr>
+          <w:rFonts w:ascii="Times New Roman" w:hAnsi="Times New Roman" w:cs="Times New Roman"/>
+          <w:b w:val="0"/>
+          <w:sz w:val="32"/>
+          <w:szCs w:val="32"/>
+        </w:rPr>
+        <w:t>Motivation</w:t>
+      </w:r>
+      <w:r>
+        <w:rPr>
+          <w:rFonts w:ascii="Times New Roman" w:hAnsi="Times New Roman" w:cs="Times New Roman"/>
+          <w:b w:val="0"/>
+          <w:sz w:val="32"/>
+          <w:szCs w:val="32"/>
+        </w:rPr>
+        <w:t>: Dimensionality Reduction</w:t>
+      </w:r>
+    </w:p>
+    <w:p>
+      <w:pPr>
+        <w:pStyle w:val="Subtitle"/>
+        <w:numPr>
+          <w:ilvl w:val="0"/>
+          <w:numId w:val="0"/>
+        </w:numPr>
+        <w:spacing w:after="0" w:line="480" w:lineRule="auto"/>
+        <w:rPr>
+          <w:rFonts w:ascii="Times New Roman" w:hAnsi="Times New Roman" w:cs="Times New Roman"/>
+          <w:u w:val="single"/>
+        </w:rPr>
+      </w:pPr>
+      <w:r>
+        <w:rPr>
+          <w:rFonts w:ascii="Times New Roman" w:hAnsi="Times New Roman" w:cs="Times New Roman"/>
+          <w:u w:val="single"/>
+        </w:rPr>
+        <w:t>Motivation I: Data Compression</w:t>
+      </w:r>
+    </w:p>
+    <w:p>
+      <w:pPr>
+        <w:pStyle w:val="Subtitle"/>
+        <w:numPr>
+          <w:ilvl w:val="0"/>
+          <w:numId w:val="0"/>
+        </w:numPr>
+        <w:spacing w:after="0" w:line="480" w:lineRule="auto"/>
+        <w:rPr>
+          <w:rFonts w:ascii="Times New Roman" w:hAnsi="Times New Roman" w:cs="Times New Roman"/>
+          <w:u w:val="single"/>
+        </w:rPr>
+      </w:pPr>
+      <w:r>
+        <w:rPr>
+          <w:rFonts w:ascii="Times New Roman" w:hAnsi="Times New Roman" w:cs="Times New Roman"/>
+          <w:u w:val="single"/>
+        </w:rPr>
+        <w:t>Motivation I</w:t>
+      </w:r>
+      <w:r>
+        <w:rPr>
+          <w:rFonts w:ascii="Times New Roman" w:hAnsi="Times New Roman" w:cs="Times New Roman"/>
+          <w:u w:val="single"/>
+        </w:rPr>
+        <w:t>I</w:t>
+      </w:r>
+      <w:r>
+        <w:rPr>
+          <w:rFonts w:ascii="Times New Roman" w:hAnsi="Times New Roman" w:cs="Times New Roman"/>
+          <w:u w:val="single"/>
+        </w:rPr>
+        <w:t xml:space="preserve">: </w:t>
+      </w:r>
+      <w:r>
+        <w:rPr>
+          <w:rFonts w:ascii="Times New Roman" w:hAnsi="Times New Roman" w:cs="Times New Roman"/>
+          <w:u w:val="single"/>
+        </w:rPr>
+        <w:t>Visualization</w:t>
+      </w:r>
+    </w:p>
+    <w:p>
+      <w:pPr>
+        <w:pStyle w:val="Heading2"/>
+        <w:spacing w:line="360" w:lineRule="auto"/>
+        <w:rPr>
+          <w:rFonts w:ascii="Times New Roman" w:hAnsi="Times New Roman" w:cs="Times New Roman"/>
+          <w:b w:val="0"/>
+          <w:sz w:val="32"/>
+          <w:szCs w:val="32"/>
+        </w:rPr>
+      </w:pPr>
+      <w:r>
+        <w:rPr>
+          <w:rFonts w:ascii="Times New Roman" w:hAnsi="Times New Roman" w:cs="Times New Roman"/>
+          <w:b w:val="0"/>
+          <w:sz w:val="32"/>
+          <w:szCs w:val="32"/>
+        </w:rPr>
+        <w:t>Principal Component Analysis</w:t>
+      </w:r>
+    </w:p>
+    <w:p>
+      <w:pPr>
+        <w:pStyle w:val="Subtitle"/>
+        <w:numPr>
+          <w:ilvl w:val="0"/>
+          <w:numId w:val="0"/>
+        </w:numPr>
+        <w:spacing w:after="0" w:line="480" w:lineRule="auto"/>
+        <w:rPr>
+          <w:rFonts w:ascii="Times New Roman" w:hAnsi="Times New Roman" w:cs="Times New Roman"/>
+          <w:u w:val="single"/>
+        </w:rPr>
+      </w:pPr>
+      <w:r>
+        <w:rPr>
+          <w:rFonts w:ascii="Times New Roman" w:hAnsi="Times New Roman" w:cs="Times New Roman"/>
+          <w:u w:val="single"/>
+        </w:rPr>
+        <w:t>PCA Problem Formulation</w:t>
+      </w:r>
+    </w:p>
+    <w:p>
+      <w:pPr>
+        <w:pStyle w:val="ListParagraph"/>
+        <w:numPr>
+          <w:ilvl w:val="0"/>
+          <w:numId w:val="15"/>
+        </w:numPr>
+        <w:spacing w:line="480" w:lineRule="auto"/>
+        <w:rPr>
+          <w:lang w:val="en-US"/>
+        </w:rPr>
+      </w:pPr>
+      <w:r>
+        <w:rPr>
+          <w:lang w:val="en-US"/>
+        </w:rPr>
+        <w:t>Different from linear regression</w:t>
+      </w:r>
+    </w:p>
+    <w:p>
+      <w:pPr>
+        <w:pStyle w:val="Subtitle"/>
+        <w:numPr>
+          <w:ilvl w:val="0"/>
+          <w:numId w:val="0"/>
+        </w:numPr>
+        <w:spacing w:after="0" w:line="480" w:lineRule="auto"/>
+        <w:rPr>
+          <w:rFonts w:ascii="Times New Roman" w:hAnsi="Times New Roman" w:cs="Times New Roman"/>
+          <w:u w:val="single"/>
+        </w:rPr>
+      </w:pPr>
+      <w:r>
+        <w:rPr>
+          <w:rFonts w:ascii="Times New Roman" w:hAnsi="Times New Roman" w:cs="Times New Roman"/>
+          <w:u w:val="single"/>
+        </w:rPr>
+        <w:t>PCA Algorithm</w:t>
+      </w:r>
+    </w:p>
+    <w:p>
+      <w:pPr>
+        <w:pStyle w:val="ListParagraph"/>
+        <w:numPr>
+          <w:ilvl w:val="0"/>
+          <w:numId w:val="15"/>
+        </w:numPr>
+        <w:spacing w:line="480" w:lineRule="auto"/>
+        <w:rPr>
+          <w:lang w:val="en-US"/>
+        </w:rPr>
+      </w:pPr>
+      <w:r>
+        <w:rPr>
+          <w:lang w:val="en-US"/>
+        </w:rPr>
+        <w:t>Data preprocessing: mean normalization/feature scaling</w:t>
+      </w:r>
+      <w:r>
+        <w:rPr>
+          <w:lang w:val="en-US"/>
+        </w:rPr>
+        <w:t xml:space="preserve"> if needed</w:t>
+      </w:r>
+    </w:p>
+    <w:p>
+      <w:pPr>
+        <w:pStyle w:val="ListParagraph"/>
+        <w:numPr>
+          <w:ilvl w:val="0"/>
+          <w:numId w:val="15"/>
+        </w:numPr>
+        <w:spacing w:line="480" w:lineRule="auto"/>
+        <w:rPr>
+          <w:lang w:val="en-US"/>
+        </w:rPr>
+      </w:pPr>
+      <w:r>
+        <w:rPr>
+          <w:lang w:val="en-US"/>
+        </w:rPr>
+        <w:t xml:space="preserve">Covariance matrix </w:t>
+      </w:r>
+      <w:r>
+        <w:rPr>
+          <w:rFonts w:cstheme="minorHAnsi"/>
+          <w:lang w:val="en-US"/>
+        </w:rPr>
+        <w:t>Σ</w:t>
+      </w:r>
+      <w:r>
+        <w:rPr>
+          <w:rFonts w:cstheme="minorHAnsi"/>
+          <w:lang w:val="en-US"/>
+        </w:rPr>
+        <w:t xml:space="preserve">: </w:t>
+      </w:r>
+      <w:r>
+        <w:rPr>
+          <w:lang w:val="en-US"/>
+        </w:rPr>
+        <w:t xml:space="preserve">Sigma </w:t>
+      </w:r>
+      <m:oMath>
+        <m:r>
+          <w:rPr>
+            <w:rFonts w:ascii="Cambria Math" w:hAnsi="Cambria Math"/>
+            <w:lang w:val="en-US"/>
+          </w:rPr>
+          <m:t>=</m:t>
+        </m:r>
+        <w:bookmarkStart w:id="1" w:name="_Hlk57709004"/>
+        <m:f>
+          <m:fPr>
+            <m:ctrlPr>
+              <w:rPr>
+                <w:rFonts w:ascii="Cambria Math" w:hAnsi="Cambria Math"/>
+                <w:i/>
+                <w:lang w:val="en-US"/>
+              </w:rPr>
+            </m:ctrlPr>
+          </m:fPr>
+          <m:num>
+            <m:r>
+              <w:rPr>
+                <w:rFonts w:ascii="Cambria Math" w:hAnsi="Cambria Math"/>
+                <w:lang w:val="en-US"/>
+              </w:rPr>
+              <m:t>1</m:t>
+            </m:r>
+          </m:num>
+          <m:den>
+            <m:r>
+              <w:rPr>
+                <w:rFonts w:ascii="Cambria Math" w:hAnsi="Cambria Math"/>
+                <w:lang w:val="en-US"/>
+              </w:rPr>
+              <m:t>m</m:t>
+            </m:r>
+          </m:den>
+        </m:f>
+        <m:nary>
+          <m:naryPr>
+            <m:chr m:val="∑"/>
+            <m:limLoc m:val="undOvr"/>
+            <m:ctrlPr>
+              <w:rPr>
+                <w:rFonts w:ascii="Cambria Math" w:hAnsi="Cambria Math"/>
+                <w:i/>
+                <w:lang w:val="en-US"/>
+              </w:rPr>
+            </m:ctrlPr>
+          </m:naryPr>
+          <m:sub>
+            <m:r>
+              <w:rPr>
+                <w:rFonts w:ascii="Cambria Math" w:hAnsi="Cambria Math"/>
+                <w:lang w:val="en-US"/>
+              </w:rPr>
+              <m:t>i=1</m:t>
+            </m:r>
+          </m:sub>
+          <m:sup>
+            <m:r>
+              <w:rPr>
+                <w:rFonts w:ascii="Cambria Math" w:hAnsi="Cambria Math"/>
+                <w:lang w:val="en-US"/>
+              </w:rPr>
+              <m:t>m</m:t>
+            </m:r>
+          </m:sup>
+          <m:e>
+            <m:d>
+              <m:dPr>
+                <m:ctrlPr>
+                  <w:rPr>
+                    <w:rFonts w:ascii="Cambria Math" w:hAnsi="Cambria Math"/>
+                    <w:i/>
+                    <w:lang w:val="en-US"/>
+                  </w:rPr>
+                </m:ctrlPr>
+              </m:dPr>
+              <m:e>
+                <m:sSup>
+                  <m:sSupPr>
+                    <m:ctrlPr>
+                      <w:rPr>
+                        <w:rFonts w:ascii="Cambria Math" w:hAnsi="Cambria Math"/>
+                        <w:i/>
+                        <w:lang w:val="en-US"/>
+                      </w:rPr>
+                    </m:ctrlPr>
+                  </m:sSupPr>
+                  <m:e>
+                    <m:r>
+                      <w:rPr>
+                        <w:rFonts w:ascii="Cambria Math" w:hAnsi="Cambria Math"/>
+                        <w:lang w:val="en-US"/>
+                      </w:rPr>
+                      <m:t>x</m:t>
+                    </m:r>
+                  </m:e>
+                  <m:sup>
+                    <m:d>
+                      <m:dPr>
+                        <m:ctrlPr>
+                          <w:rPr>
+                            <w:rFonts w:ascii="Cambria Math" w:hAnsi="Cambria Math"/>
+                            <w:i/>
+                            <w:lang w:val="en-US"/>
+                          </w:rPr>
+                        </m:ctrlPr>
+                      </m:dPr>
+                      <m:e>
+                        <m:r>
+                          <w:rPr>
+                            <w:rFonts w:ascii="Cambria Math" w:hAnsi="Cambria Math"/>
+                            <w:lang w:val="en-US"/>
+                          </w:rPr>
+                          <m:t>i</m:t>
+                        </m:r>
+                      </m:e>
+                    </m:d>
+                  </m:sup>
+                </m:sSup>
+              </m:e>
+            </m:d>
+            <m:sSup>
+              <m:sSupPr>
+                <m:ctrlPr>
+                  <w:rPr>
+                    <w:rFonts w:ascii="Cambria Math" w:hAnsi="Cambria Math"/>
+                    <w:i/>
+                    <w:lang w:val="en-US"/>
+                  </w:rPr>
+                </m:ctrlPr>
+              </m:sSupPr>
+              <m:e>
+                <m:d>
+                  <m:dPr>
+                    <m:ctrlPr>
+                      <w:rPr>
+                        <w:rFonts w:ascii="Cambria Math" w:hAnsi="Cambria Math"/>
+                        <w:i/>
+                        <w:lang w:val="en-US"/>
+                      </w:rPr>
+                    </m:ctrlPr>
+                  </m:dPr>
+                  <m:e>
+                    <m:sSup>
+                      <m:sSupPr>
+                        <m:ctrlPr>
+                          <w:rPr>
+                            <w:rFonts w:ascii="Cambria Math" w:hAnsi="Cambria Math"/>
+                            <w:i/>
+                            <w:lang w:val="en-US"/>
+                          </w:rPr>
+                        </m:ctrlPr>
+                      </m:sSupPr>
+                      <m:e>
+                        <m:r>
+                          <w:rPr>
+                            <w:rFonts w:ascii="Cambria Math" w:hAnsi="Cambria Math"/>
+                            <w:lang w:val="en-US"/>
+                          </w:rPr>
+                          <m:t>x</m:t>
+                        </m:r>
+                      </m:e>
+                      <m:sup>
+                        <m:r>
+                          <w:rPr>
+                            <w:rFonts w:ascii="Cambria Math" w:hAnsi="Cambria Math"/>
+                            <w:lang w:val="en-US"/>
+                          </w:rPr>
+                          <m:t>(i)</m:t>
+                        </m:r>
+                      </m:sup>
+                    </m:sSup>
+                  </m:e>
+                </m:d>
+              </m:e>
+              <m:sup>
+                <m:r>
+                  <w:rPr>
+                    <w:rFonts w:ascii="Cambria Math" w:hAnsi="Cambria Math"/>
+                    <w:lang w:val="en-US"/>
+                  </w:rPr>
+                  <m:t>T</m:t>
+                </m:r>
+              </m:sup>
+            </m:sSup>
+          </m:e>
+        </m:nary>
+      </m:oMath>
+      <w:bookmarkEnd w:id="1"/>
+      <w:r>
+        <w:rPr>
+          <w:rFonts w:eastAsiaTheme="minorEastAsia"/>
+          <w:lang w:val="en-US"/>
+        </w:rPr>
+        <w:sym w:font="Wingdings" w:char="F0E0"/>
+      </w:r>
+      <m:oMath>
+        <m:f>
+          <m:fPr>
+            <m:ctrlPr>
+              <w:rPr>
+                <w:rFonts w:ascii="Cambria Math" w:hAnsi="Cambria Math"/>
+                <w:i/>
+                <w:lang w:val="en-US"/>
+              </w:rPr>
+            </m:ctrlPr>
+          </m:fPr>
+          <m:num>
+            <m:r>
+              <w:rPr>
+                <w:rFonts w:ascii="Cambria Math" w:hAnsi="Cambria Math"/>
+                <w:lang w:val="en-US"/>
+              </w:rPr>
+              <m:t>1</m:t>
+            </m:r>
+          </m:num>
+          <m:den>
+            <m:r>
+              <w:rPr>
+                <w:rFonts w:ascii="Cambria Math" w:hAnsi="Cambria Math"/>
+                <w:lang w:val="en-US"/>
+              </w:rPr>
+              <m:t>m</m:t>
+            </m:r>
+          </m:den>
+        </m:f>
+        <m:nary>
+          <m:naryPr>
+            <m:chr m:val="∑"/>
+            <m:limLoc m:val="undOvr"/>
+            <m:ctrlPr>
+              <w:rPr>
+                <w:rFonts w:ascii="Cambria Math" w:hAnsi="Cambria Math"/>
+                <w:i/>
+                <w:lang w:val="en-US"/>
+              </w:rPr>
+            </m:ctrlPr>
+          </m:naryPr>
+          <m:sub>
+            <m:r>
+              <w:rPr>
+                <w:rFonts w:ascii="Cambria Math" w:hAnsi="Cambria Math"/>
+                <w:lang w:val="en-US"/>
+              </w:rPr>
+              <m:t>i=1</m:t>
+            </m:r>
+          </m:sub>
+          <m:sup>
+            <m:r>
+              <w:rPr>
+                <w:rFonts w:ascii="Cambria Math" w:hAnsi="Cambria Math"/>
+                <w:lang w:val="en-US"/>
+              </w:rPr>
+              <m:t>m</m:t>
+            </m:r>
+          </m:sup>
+          <m:e>
+            <m:r>
+              <w:rPr>
+                <w:rFonts w:ascii="Cambria Math" w:hAnsi="Cambria Math"/>
+                <w:lang w:val="en-US"/>
+              </w:rPr>
+              <m:t>X</m:t>
+            </m:r>
+            <m:r>
+              <w:rPr>
+                <w:rFonts w:ascii="Cambria Math" w:hAnsi="Cambria Math"/>
+              </w:rPr>
+              <m:t>'</m:t>
+            </m:r>
+            <m:sSub>
+              <m:sSubPr>
+                <m:ctrlPr>
+                  <w:rPr>
+                    <w:rFonts w:ascii="Cambria Math" w:hAnsi="Cambria Math"/>
+                    <w:i/>
+                  </w:rPr>
+                </m:ctrlPr>
+              </m:sSubPr>
+              <m:e>
+                <m:r>
+                  <w:rPr>
+                    <w:rFonts w:ascii="Cambria Math" w:hAnsi="Cambria Math"/>
+                  </w:rPr>
+                  <m:t>X</m:t>
+                </m:r>
+              </m:e>
+              <m:sub>
+                <m:r>
+                  <w:rPr>
+                    <w:rFonts w:ascii="Cambria Math" w:hAnsi="Cambria Math"/>
+                  </w:rPr>
+                  <m:t>j</m:t>
+                </m:r>
+              </m:sub>
+            </m:sSub>
+          </m:e>
+        </m:nary>
+      </m:oMath>
+    </w:p>
+    <w:p>
+      <w:pPr>
+        <w:pStyle w:val="ListParagraph"/>
+        <w:numPr>
+          <w:ilvl w:val="0"/>
+          <w:numId w:val="15"/>
+        </w:numPr>
+        <w:spacing w:line="480" w:lineRule="auto"/>
+        <w:rPr>
+          <w:lang w:val="en-US"/>
+        </w:rPr>
+      </w:pPr>
+      <w:r>
+        <w:rPr>
+          <w:lang w:val="en-US"/>
+        </w:rPr>
+        <w:t xml:space="preserve">Eigenvectors of </w:t>
+      </w:r>
+      <w:r>
+        <w:rPr>
+          <w:rFonts w:cstheme="minorHAnsi"/>
+          <w:lang w:val="en-US"/>
+        </w:rPr>
+        <w:t>Σ</w:t>
+      </w:r>
+      <w:r>
+        <w:rPr>
+          <w:rFonts w:cstheme="minorHAnsi"/>
+          <w:lang w:val="en-US"/>
+        </w:rPr>
+        <w:t>: single value decomposition</w:t>
+      </w:r>
+      <w:r>
+        <w:rPr>
+          <w:rFonts w:cstheme="minorHAnsi"/>
+          <w:lang w:val="en-US"/>
+        </w:rPr>
+        <w:t xml:space="preserve"> – svd more stable than eig</w:t>
+      </w:r>
+    </w:p>
+    <w:p>
+      <w:pPr>
+        <w:pStyle w:val="ListParagraph"/>
+        <w:numPr>
+          <w:ilvl w:val="0"/>
+          <w:numId w:val="15"/>
+        </w:numPr>
+        <w:spacing w:line="480" w:lineRule="auto"/>
+        <w:rPr>
+          <w:lang w:val="en-US"/>
+        </w:rPr>
+      </w:pPr>
+      <w:r>
+        <w:rPr>
+          <w:lang w:val="en-US"/>
+        </w:rPr>
+        <w:t>U</w:t>
+      </w:r>
+      <w:r>
+        <w:rPr>
+          <w:vertAlign w:val="subscript"/>
+          <w:lang w:val="en-US"/>
+        </w:rPr>
+        <w:t>reduce</w:t>
+      </w:r>
+      <w:r>
+        <w:rPr>
+          <w:lang w:val="en-US"/>
+        </w:rPr>
+        <w:t>: z = U</w:t>
+      </w:r>
+      <w:r>
+        <w:rPr>
+          <w:vertAlign w:val="subscript"/>
+          <w:lang w:val="en-US"/>
+        </w:rPr>
+        <w:t>reduce</w:t>
+      </w:r>
+      <w:r>
+        <w:rPr>
+          <w:vertAlign w:val="superscript"/>
+          <w:lang w:val="en-US"/>
+        </w:rPr>
+        <w:t>T</w:t>
+      </w:r>
+      <w:r>
+        <w:rPr>
+          <w:lang w:val="en-US"/>
+        </w:rPr>
+        <w:t xml:space="preserve"> </w:t>
+      </w:r>
+      <w:r>
+        <w:rPr>
+          <w:i/>
+          <w:iCs/>
+          <w:lang w:val="en-US"/>
+        </w:rPr>
+        <w:t>x</w:t>
+      </w:r>
+    </w:p>
+    <w:p>
+      <w:pPr>
+        <w:pStyle w:val="Heading2"/>
+        <w:spacing w:before="0" w:line="360" w:lineRule="auto"/>
+        <w:rPr>
+          <w:rFonts w:ascii="Times New Roman" w:hAnsi="Times New Roman" w:cs="Times New Roman"/>
+          <w:b w:val="0"/>
+          <w:sz w:val="32"/>
+          <w:szCs w:val="32"/>
+        </w:rPr>
+      </w:pPr>
+      <w:r>
+        <w:rPr>
+          <w:rFonts w:ascii="Times New Roman" w:hAnsi="Times New Roman" w:cs="Times New Roman"/>
+          <w:b w:val="0"/>
+          <w:sz w:val="32"/>
+          <w:szCs w:val="32"/>
+        </w:rPr>
+        <w:t>Applying PCA</w:t>
+      </w:r>
+    </w:p>
+    <w:p>
+      <w:pPr>
+        <w:pStyle w:val="Subtitle"/>
+        <w:numPr>
+          <w:ilvl w:val="0"/>
+          <w:numId w:val="0"/>
+        </w:numPr>
+        <w:spacing w:after="0" w:line="480" w:lineRule="auto"/>
+        <w:rPr>
+          <w:rFonts w:ascii="Times New Roman" w:hAnsi="Times New Roman" w:cs="Times New Roman"/>
+          <w:u w:val="single"/>
+        </w:rPr>
+      </w:pPr>
+      <w:r>
+        <w:rPr>
+          <w:rFonts w:ascii="Times New Roman" w:hAnsi="Times New Roman" w:cs="Times New Roman"/>
+          <w:u w:val="single"/>
+        </w:rPr>
+        <w:t>Reconstruction From Compressed Representation</w:t>
+      </w:r>
+    </w:p>
+    <w:p>
+      <w:pPr>
+        <w:pStyle w:val="ListParagraph"/>
+        <w:numPr>
+          <w:ilvl w:val="0"/>
+          <w:numId w:val="16"/>
+        </w:numPr>
+        <w:spacing w:line="480" w:lineRule="auto"/>
+        <w:rPr>
+          <w:lang w:val="en-US"/>
+        </w:rPr>
+      </w:pPr>
+      <w:r>
+        <w:rPr>
+          <w:lang w:val="en-US"/>
+        </w:rPr>
+        <w:t>X</w:t>
+      </w:r>
+      <w:r>
+        <w:rPr>
+          <w:vertAlign w:val="subscript"/>
+          <w:lang w:val="en-US"/>
+        </w:rPr>
+        <w:t>approx</w:t>
+      </w:r>
+      <w:r>
+        <w:rPr>
+          <w:lang w:val="en-US"/>
+        </w:rPr>
+        <w:t xml:space="preserve"> = U</w:t>
+      </w:r>
+      <w:r>
+        <w:rPr>
+          <w:vertAlign w:val="subscript"/>
+          <w:lang w:val="en-US"/>
+        </w:rPr>
+        <w:t>reduce</w:t>
+      </w:r>
+      <w:r>
+        <w:rPr>
+          <w:lang w:val="en-US"/>
+        </w:rPr>
+        <w:t xml:space="preserve"> . z</w:t>
+      </w:r>
+    </w:p>
+    <w:p>
+      <w:pPr>
+        <w:pStyle w:val="Subtitle"/>
+        <w:numPr>
+          <w:ilvl w:val="0"/>
+          <w:numId w:val="0"/>
+        </w:numPr>
+        <w:spacing w:after="0" w:line="480" w:lineRule="auto"/>
+        <w:rPr>
+          <w:rFonts w:ascii="Times New Roman" w:hAnsi="Times New Roman" w:cs="Times New Roman"/>
+          <w:u w:val="single"/>
+        </w:rPr>
+      </w:pPr>
+      <w:r>
+        <w:rPr>
+          <w:rFonts w:ascii="Times New Roman" w:hAnsi="Times New Roman" w:cs="Times New Roman"/>
+          <w:u w:val="single"/>
+        </w:rPr>
+        <w:t>Choosing Number of Principal Components</w:t>
+      </w:r>
+    </w:p>
+    <w:p>
+      <w:pPr>
+        <w:pStyle w:val="ListParagraph"/>
+        <w:numPr>
+          <w:ilvl w:val="0"/>
+          <w:numId w:val="16"/>
+        </w:numPr>
+        <w:spacing w:line="480" w:lineRule="auto"/>
+        <w:rPr>
+          <w:lang w:val="en-US"/>
+        </w:rPr>
+      </w:pPr>
+      <w:r>
+        <w:rPr>
+          <w:lang w:val="en-US"/>
+        </w:rPr>
+        <w:t>Minimize average square projection errors</w:t>
+      </w:r>
+    </w:p>
+    <w:p>
+      <w:pPr>
+        <w:pStyle w:val="ListParagraph"/>
+        <w:numPr>
+          <w:ilvl w:val="0"/>
+          <w:numId w:val="16"/>
+        </w:numPr>
+        <w:spacing w:line="480" w:lineRule="auto"/>
+        <w:rPr>
+          <w:lang w:val="en-US"/>
+        </w:rPr>
+      </w:pPr>
+      <w:r>
+        <w:rPr>
+          <w:lang w:val="en-US"/>
+        </w:rPr>
+        <w:t>Total variation in data: average of (square) lengths of training examples/how far training examples are from origin (average)</w:t>
+      </w:r>
+    </w:p>
+    <w:p>
+      <w:pPr>
+        <w:pStyle w:val="ListParagraph"/>
+        <w:numPr>
+          <w:ilvl w:val="0"/>
+          <w:numId w:val="16"/>
+        </w:numPr>
+        <w:spacing w:line="480" w:lineRule="auto"/>
+        <w:rPr>
+          <w:lang w:val="en-US"/>
+        </w:rPr>
+      </w:pPr>
+      <w:r>
+        <w:rPr>
+          <w:lang w:val="en-US"/>
+        </w:rPr>
+        <w:lastRenderedPageBreak/>
+        <w:t>Ratio &lt;= .01 (99% of variance retained)</w:t>
+      </w:r>
+    </w:p>
+    <w:p>
+      <w:pPr>
+        <w:pStyle w:val="ListParagraph"/>
+        <w:numPr>
+          <w:ilvl w:val="0"/>
+          <w:numId w:val="16"/>
+        </w:numPr>
+        <w:spacing w:line="480" w:lineRule="auto"/>
+        <w:rPr>
+          <w:lang w:val="en-US"/>
+        </w:rPr>
+      </w:pPr>
+      <w:r>
+        <w:rPr>
+          <w:lang w:val="en-US"/>
+        </w:rPr>
+        <w:t xml:space="preserve">Get ration form matrix S ([U, S, V]): </w:t>
+      </w:r>
+      <m:oMath>
+        <m:r>
+          <w:rPr>
+            <w:rFonts w:ascii="Cambria Math" w:hAnsi="Cambria Math"/>
+            <w:lang w:val="en-US"/>
+          </w:rPr>
+          <m:t>1-</m:t>
+        </m:r>
+        <m:f>
+          <m:fPr>
+            <m:ctrlPr>
+              <w:rPr>
+                <w:rFonts w:ascii="Cambria Math" w:hAnsi="Cambria Math"/>
+                <w:i/>
+                <w:lang w:val="en-US"/>
+              </w:rPr>
+            </m:ctrlPr>
+          </m:fPr>
+          <m:num>
+            <m:nary>
+              <m:naryPr>
+                <m:chr m:val="∑"/>
+                <m:limLoc m:val="undOvr"/>
+                <m:ctrlPr>
+                  <w:rPr>
+                    <w:rFonts w:ascii="Cambria Math" w:hAnsi="Cambria Math"/>
+                    <w:i/>
+                    <w:lang w:val="en-US"/>
+                  </w:rPr>
+                </m:ctrlPr>
+              </m:naryPr>
+              <m:sub>
+                <m:r>
+                  <w:rPr>
+                    <w:rFonts w:ascii="Cambria Math" w:hAnsi="Cambria Math"/>
+                    <w:lang w:val="en-US"/>
+                  </w:rPr>
+                  <m:t>i=1</m:t>
+                </m:r>
+              </m:sub>
+              <m:sup>
+                <m:r>
+                  <w:rPr>
+                    <w:rFonts w:ascii="Cambria Math" w:hAnsi="Cambria Math"/>
+                    <w:lang w:val="en-US"/>
+                  </w:rPr>
+                  <m:t>k</m:t>
+                </m:r>
+              </m:sup>
+              <m:e>
+                <m:sSub>
+                  <m:sSubPr>
+                    <m:ctrlPr>
+                      <w:rPr>
+                        <w:rFonts w:ascii="Cambria Math" w:hAnsi="Cambria Math"/>
+                        <w:i/>
+                        <w:lang w:val="en-US"/>
+                      </w:rPr>
+                    </m:ctrlPr>
+                  </m:sSubPr>
+                  <m:e>
+                    <m:r>
+                      <w:rPr>
+                        <w:rFonts w:ascii="Cambria Math" w:hAnsi="Cambria Math"/>
+                        <w:lang w:val="en-US"/>
+                      </w:rPr>
+                      <m:t>S</m:t>
+                    </m:r>
+                  </m:e>
+                  <m:sub>
+                    <m:r>
+                      <w:rPr>
+                        <w:rFonts w:ascii="Cambria Math" w:hAnsi="Cambria Math"/>
+                        <w:lang w:val="en-US"/>
+                      </w:rPr>
+                      <m:t>ii</m:t>
+                    </m:r>
+                  </m:sub>
+                </m:sSub>
+              </m:e>
+            </m:nary>
+          </m:num>
+          <m:den>
+            <m:nary>
+              <m:naryPr>
+                <m:chr m:val="∑"/>
+                <m:limLoc m:val="undOvr"/>
+                <m:ctrlPr>
+                  <w:rPr>
+                    <w:rFonts w:ascii="Cambria Math" w:hAnsi="Cambria Math"/>
+                    <w:i/>
+                    <w:lang w:val="en-US"/>
+                  </w:rPr>
+                </m:ctrlPr>
+              </m:naryPr>
+              <m:sub>
+                <m:r>
+                  <w:rPr>
+                    <w:rFonts w:ascii="Cambria Math" w:hAnsi="Cambria Math"/>
+                    <w:lang w:val="en-US"/>
+                  </w:rPr>
+                  <m:t>i=1</m:t>
+                </m:r>
+              </m:sub>
+              <m:sup>
+                <m:r>
+                  <w:rPr>
+                    <w:rFonts w:ascii="Cambria Math" w:hAnsi="Cambria Math"/>
+                    <w:lang w:val="en-US"/>
+                  </w:rPr>
+                  <m:t>n</m:t>
+                </m:r>
+              </m:sup>
+              <m:e>
+                <m:sSub>
+                  <m:sSubPr>
+                    <m:ctrlPr>
+                      <w:rPr>
+                        <w:rFonts w:ascii="Cambria Math" w:hAnsi="Cambria Math"/>
+                        <w:i/>
+                        <w:lang w:val="en-US"/>
+                      </w:rPr>
+                    </m:ctrlPr>
+                  </m:sSubPr>
+                  <m:e>
+                    <m:r>
+                      <w:rPr>
+                        <w:rFonts w:ascii="Cambria Math" w:hAnsi="Cambria Math"/>
+                        <w:lang w:val="en-US"/>
+                      </w:rPr>
+                      <m:t>S</m:t>
+                    </m:r>
+                  </m:e>
+                  <m:sub>
+                    <m:r>
+                      <w:rPr>
+                        <w:rFonts w:ascii="Cambria Math" w:hAnsi="Cambria Math"/>
+                        <w:lang w:val="en-US"/>
+                      </w:rPr>
+                      <m:t>ii</m:t>
+                    </m:r>
+                  </m:sub>
+                </m:sSub>
+              </m:e>
+            </m:nary>
+          </m:den>
+        </m:f>
+      </m:oMath>
+    </w:p>
+    <w:p>
+      <w:pPr>
+        <w:pStyle w:val="ListParagraph"/>
+        <w:numPr>
+          <w:ilvl w:val="0"/>
+          <w:numId w:val="11"/>
+        </w:numPr>
+        <w:spacing w:line="480" w:lineRule="auto"/>
+        <w:rPr>
+          <w:lang w:val="en-US"/>
+        </w:rPr>
+      </w:pPr>
+      <w:r>
+        <w:rPr>
+          <w:lang w:val="en-US"/>
+        </w:rPr>
+        <w:t>Run svd once</w:t>
+      </w:r>
+    </w:p>
+    <w:p>
+      <w:pPr>
+        <w:pStyle w:val="Subtitle"/>
+        <w:numPr>
+          <w:ilvl w:val="0"/>
+          <w:numId w:val="0"/>
+        </w:numPr>
+        <w:spacing w:after="0" w:line="480" w:lineRule="auto"/>
+        <w:rPr>
+          <w:rFonts w:ascii="Times New Roman" w:hAnsi="Times New Roman" w:cs="Times New Roman"/>
+          <w:u w:val="single"/>
+        </w:rPr>
+      </w:pPr>
+      <w:r>
+        <w:rPr>
+          <w:rFonts w:ascii="Times New Roman" w:hAnsi="Times New Roman" w:cs="Times New Roman"/>
+          <w:u w:val="single"/>
+        </w:rPr>
+        <w:t>Advice for Applying PCA</w:t>
+      </w:r>
+    </w:p>
+    <w:p>
+      <w:pPr>
+        <w:pStyle w:val="ListParagraph"/>
+        <w:numPr>
+          <w:ilvl w:val="0"/>
+          <w:numId w:val="17"/>
+        </w:numPr>
+        <w:spacing w:line="480" w:lineRule="auto"/>
+        <w:rPr>
+          <w:lang w:val="en-US"/>
+        </w:rPr>
+      </w:pPr>
+      <w:r>
+        <w:rPr>
+          <w:lang w:val="en-US"/>
+        </w:rPr>
+        <w:t>Supervised learning speedup</w:t>
+      </w:r>
+    </w:p>
+    <w:p>
+      <w:pPr>
+        <w:pStyle w:val="ListParagraph"/>
+        <w:numPr>
+          <w:ilvl w:val="0"/>
+          <w:numId w:val="11"/>
+        </w:numPr>
+        <w:spacing w:line="480" w:lineRule="auto"/>
+        <w:rPr>
+          <w:lang w:val="en-US"/>
+        </w:rPr>
+      </w:pPr>
+      <w:r>
+        <w:rPr>
+          <w:lang w:val="en-US"/>
+        </w:rPr>
+        <w:t>define mapping by running only on training set, then apply to other sets</w:t>
+      </w:r>
+    </w:p>
+    <w:p>
+      <w:pPr>
+        <w:pStyle w:val="ListParagraph"/>
+        <w:numPr>
+          <w:ilvl w:val="0"/>
+          <w:numId w:val="17"/>
+        </w:numPr>
+        <w:spacing w:line="480" w:lineRule="auto"/>
+        <w:rPr>
+          <w:lang w:val="en-US"/>
+        </w:rPr>
+      </w:pPr>
+      <w:r>
+        <w:rPr>
+          <w:lang w:val="en-US"/>
+        </w:rPr>
+        <w:t>Application</w:t>
+      </w:r>
+    </w:p>
+    <w:p>
+      <w:pPr>
+        <w:pStyle w:val="ListParagraph"/>
+        <w:numPr>
+          <w:ilvl w:val="0"/>
+          <w:numId w:val="11"/>
+        </w:numPr>
+        <w:spacing w:line="480" w:lineRule="auto"/>
+        <w:rPr>
+          <w:lang w:val="en-US"/>
+        </w:rPr>
+      </w:pPr>
+      <w:r>
+        <w:rPr>
+          <w:lang w:val="en-US"/>
+        </w:rPr>
+        <w:t>compression</w:t>
+      </w:r>
+    </w:p>
+    <w:p>
+      <w:pPr>
+        <w:pStyle w:val="ListParagraph"/>
+        <w:numPr>
+          <w:ilvl w:val="0"/>
+          <w:numId w:val="18"/>
+        </w:numPr>
+        <w:spacing w:line="480" w:lineRule="auto"/>
+        <w:rPr>
+          <w:lang w:val="en-US"/>
+        </w:rPr>
+      </w:pPr>
+      <w:r>
+        <w:rPr>
+          <w:lang w:val="en-US"/>
+        </w:rPr>
+        <w:t>reduce memory/disk storage</w:t>
+      </w:r>
+    </w:p>
+    <w:p>
+      <w:pPr>
+        <w:pStyle w:val="ListParagraph"/>
+        <w:numPr>
+          <w:ilvl w:val="0"/>
+          <w:numId w:val="18"/>
+        </w:numPr>
+        <w:spacing w:line="480" w:lineRule="auto"/>
+        <w:rPr>
+          <w:lang w:val="en-US"/>
+        </w:rPr>
+      </w:pPr>
+      <w:r>
+        <w:rPr>
+          <w:lang w:val="en-US"/>
+        </w:rPr>
+        <w:t>speed up learning algorithm</w:t>
+      </w:r>
+    </w:p>
+    <w:p>
+      <w:pPr>
+        <w:pStyle w:val="ListParagraph"/>
+        <w:numPr>
+          <w:ilvl w:val="0"/>
+          <w:numId w:val="18"/>
+        </w:numPr>
+        <w:spacing w:line="480" w:lineRule="auto"/>
+        <w:rPr>
+          <w:lang w:val="en-US"/>
+        </w:rPr>
+      </w:pPr>
+      <w:r>
+        <w:rPr>
+          <w:lang w:val="en-US"/>
+        </w:rPr>
+        <w:t>choose k - % of variance retained</w:t>
+      </w:r>
+    </w:p>
+    <w:p>
+      <w:pPr>
+        <w:pStyle w:val="ListParagraph"/>
+        <w:numPr>
+          <w:ilvl w:val="0"/>
+          <w:numId w:val="11"/>
+        </w:numPr>
+        <w:spacing w:line="480" w:lineRule="auto"/>
+        <w:rPr>
+          <w:lang w:val="en-US"/>
+        </w:rPr>
+      </w:pPr>
+      <w:r>
+        <w:rPr>
+          <w:lang w:val="en-US"/>
+        </w:rPr>
+        <w:t>visualization</w:t>
+      </w:r>
+    </w:p>
+    <w:p>
+      <w:pPr>
+        <w:pStyle w:val="ListParagraph"/>
+        <w:numPr>
+          <w:ilvl w:val="0"/>
+          <w:numId w:val="19"/>
+        </w:numPr>
+        <w:spacing w:line="480" w:lineRule="auto"/>
+        <w:rPr>
+          <w:lang w:val="en-US"/>
+        </w:rPr>
+      </w:pPr>
+      <w:r>
+        <w:rPr>
+          <w:lang w:val="en-US"/>
+        </w:rPr>
+        <w:t>k = 2 - 3</w:t>
+      </w:r>
+    </w:p>
+    <w:p>
+      <w:pPr>
+        <w:pStyle w:val="ListParagraph"/>
+        <w:numPr>
+          <w:ilvl w:val="0"/>
+          <w:numId w:val="17"/>
+        </w:numPr>
+        <w:pBdr>
+          <w:bottom w:val="single" w:sz="12" w:space="1" w:color="auto"/>
+        </w:pBdr>
+        <w:spacing w:line="480" w:lineRule="auto"/>
+        <w:rPr>
+          <w:lang w:val="en-US"/>
+        </w:rPr>
+      </w:pPr>
+      <w:r>
+        <w:rPr>
+          <w:lang w:val="en-US"/>
+        </w:rPr>
+        <w:t>P</w:t>
+      </w:r>
+      <w:r>
+        <w:rPr>
+          <w:lang w:val="en-US"/>
+        </w:rPr>
+        <w:t>reventing overfitting: bad use of PCA</w:t>
+      </w:r>
+      <w:r>
+        <w:rPr>
+          <w:lang w:val="en-US"/>
+        </w:rPr>
+        <w:t xml:space="preserve"> (throwing away data/labels) – better to use regularization</w:t>
+      </w:r>
+    </w:p>
+    <w:p>
+      <w:pPr>
+        <w:pStyle w:val="ListParagraph"/>
+        <w:numPr>
+          <w:ilvl w:val="0"/>
+          <w:numId w:val="17"/>
+        </w:numPr>
+        <w:pBdr>
+          <w:bottom w:val="single" w:sz="12" w:space="1" w:color="auto"/>
+        </w:pBdr>
+        <w:spacing w:line="480" w:lineRule="auto"/>
+        <w:rPr>
+          <w:lang w:val="en-US"/>
+        </w:rPr>
+      </w:pPr>
+      <w:r>
+        <w:rPr>
+          <w:lang w:val="en-US"/>
+        </w:rPr>
+        <w:t>Run ML system without PCA first</w:t>
+      </w:r>
     </w:p>
     <w:p>
       <w:pPr>
@@ -1842,6 +3595,119 @@
     </w:lvl>
   </w:abstractNum>
   <w:abstractNum w:abstractNumId="8" w15:restartNumberingAfterBreak="0">
+    <w:nsid w:val="38AA118A"/>
+    <w:multiLevelType w:val="hybridMultilevel"/>
+    <w:tmpl w:val="16368FCE"/>
+    <w:lvl w:ilvl="0" w:tplc="1009000B">
+      <w:start w:val="1"/>
+      <w:numFmt w:val="bullet"/>
+      <w:lvlText w:val=""/>
+      <w:lvlJc w:val="left"/>
+      <w:pPr>
+        <w:ind w:left="1080" w:hanging="360"/>
+      </w:pPr>
+      <w:rPr>
+        <w:rFonts w:ascii="Wingdings" w:hAnsi="Wingdings" w:hint="default"/>
+      </w:rPr>
+    </w:lvl>
+    <w:lvl w:ilvl="1" w:tplc="10090003" w:tentative="1">
+      <w:start w:val="1"/>
+      <w:numFmt w:val="bullet"/>
+      <w:lvlText w:val="o"/>
+      <w:lvlJc w:val="left"/>
+      <w:pPr>
+        <w:ind w:left="1800" w:hanging="360"/>
+      </w:pPr>
+      <w:rPr>
+        <w:rFonts w:ascii="Courier New" w:hAnsi="Courier New" w:cs="Courier New" w:hint="default"/>
+      </w:rPr>
+    </w:lvl>
+    <w:lvl w:ilvl="2" w:tplc="10090005" w:tentative="1">
+      <w:start w:val="1"/>
+      <w:numFmt w:val="bullet"/>
+      <w:lvlText w:val=""/>
+      <w:lvlJc w:val="left"/>
+      <w:pPr>
+        <w:ind w:left="2520" w:hanging="360"/>
+      </w:pPr>
+      <w:rPr>
+        <w:rFonts w:ascii="Wingdings" w:hAnsi="Wingdings" w:hint="default"/>
+      </w:rPr>
+    </w:lvl>
+    <w:lvl w:ilvl="3" w:tplc="10090001" w:tentative="1">
+      <w:start w:val="1"/>
+      <w:numFmt w:val="bullet"/>
+      <w:lvlText w:val=""/>
+      <w:lvlJc w:val="left"/>
+      <w:pPr>
+        <w:ind w:left="3240" w:hanging="360"/>
+      </w:pPr>
+      <w:rPr>
+        <w:rFonts w:ascii="Symbol" w:hAnsi="Symbol" w:hint="default"/>
+      </w:rPr>
+    </w:lvl>
+    <w:lvl w:ilvl="4" w:tplc="10090003" w:tentative="1">
+      <w:start w:val="1"/>
+      <w:numFmt w:val="bullet"/>
+      <w:lvlText w:val="o"/>
+      <w:lvlJc w:val="left"/>
+      <w:pPr>
+        <w:ind w:left="3960" w:hanging="360"/>
+      </w:pPr>
+      <w:rPr>
+        <w:rFonts w:ascii="Courier New" w:hAnsi="Courier New" w:cs="Courier New" w:hint="default"/>
+      </w:rPr>
+    </w:lvl>
+    <w:lvl w:ilvl="5" w:tplc="10090005" w:tentative="1">
+      <w:start w:val="1"/>
+      <w:numFmt w:val="bullet"/>
+      <w:lvlText w:val=""/>
+      <w:lvlJc w:val="left"/>
+      <w:pPr>
+        <w:ind w:left="4680" w:hanging="360"/>
+      </w:pPr>
+      <w:rPr>
+        <w:rFonts w:ascii="Wingdings" w:hAnsi="Wingdings" w:hint="default"/>
+      </w:rPr>
+    </w:lvl>
+    <w:lvl w:ilvl="6" w:tplc="10090001" w:tentative="1">
+      <w:start w:val="1"/>
+      <w:numFmt w:val="bullet"/>
+      <w:lvlText w:val=""/>
+      <w:lvlJc w:val="left"/>
+      <w:pPr>
+        <w:ind w:left="5400" w:hanging="360"/>
+      </w:pPr>
+      <w:rPr>
+        <w:rFonts w:ascii="Symbol" w:hAnsi="Symbol" w:hint="default"/>
+      </w:rPr>
+    </w:lvl>
+    <w:lvl w:ilvl="7" w:tplc="10090003" w:tentative="1">
+      <w:start w:val="1"/>
+      <w:numFmt w:val="bullet"/>
+      <w:lvlText w:val="o"/>
+      <w:lvlJc w:val="left"/>
+      <w:pPr>
+        <w:ind w:left="6120" w:hanging="360"/>
+      </w:pPr>
+      <w:rPr>
+        <w:rFonts w:ascii="Courier New" w:hAnsi="Courier New" w:cs="Courier New" w:hint="default"/>
+      </w:rPr>
+    </w:lvl>
+    <w:lvl w:ilvl="8" w:tplc="10090005" w:tentative="1">
+      <w:start w:val="1"/>
+      <w:numFmt w:val="bullet"/>
+      <w:lvlText w:val=""/>
+      <w:lvlJc w:val="left"/>
+      <w:pPr>
+        <w:ind w:left="6840" w:hanging="360"/>
+      </w:pPr>
+      <w:rPr>
+        <w:rFonts w:ascii="Wingdings" w:hAnsi="Wingdings" w:hint="default"/>
+      </w:rPr>
+    </w:lvl>
+  </w:abstractNum>
+  <w:abstractNum w:abstractNumId="9" w15:restartNumberingAfterBreak="0">
     <w:nsid w:val="3B9B734A"/>
     <w:multiLevelType w:val="hybridMultilevel"/>
     <w:tmpl w:val="6BE4A408"/>
@@ -1953,7 +3819,7 @@
       </w:rPr>
     </w:lvl>
   </w:abstractNum>
-  <w:abstractNum w:abstractNumId="9" w15:restartNumberingAfterBreak="0">
+  <w:abstractNum w:abstractNumId="10" w15:restartNumberingAfterBreak="0">
     <w:nsid w:val="47CE6351"/>
     <w:multiLevelType w:val="hybridMultilevel"/>
     <w:tmpl w:val="ED64D584"/>
@@ -2066,10 +3932,575 @@
       </w:rPr>
     </w:lvl>
   </w:abstractNum>
-  <w:abstractNum w:abstractNumId="10" w15:restartNumberingAfterBreak="0">
+  <w:abstractNum w:abstractNumId="11" w15:restartNumberingAfterBreak="0">
+    <w:nsid w:val="57EC4333"/>
+    <w:multiLevelType w:val="hybridMultilevel"/>
+    <w:tmpl w:val="8DAEF06A"/>
+    <w:lvl w:ilvl="0" w:tplc="10090001">
+      <w:start w:val="1"/>
+      <w:numFmt w:val="bullet"/>
+      <w:lvlText w:val=""/>
+      <w:lvlJc w:val="left"/>
+      <w:pPr>
+        <w:ind w:left="360" w:hanging="360"/>
+      </w:pPr>
+      <w:rPr>
+        <w:rFonts w:ascii="Symbol" w:hAnsi="Symbol" w:hint="default"/>
+      </w:rPr>
+    </w:lvl>
+    <w:lvl w:ilvl="1" w:tplc="10090003" w:tentative="1">
+      <w:start w:val="1"/>
+      <w:numFmt w:val="bullet"/>
+      <w:lvlText w:val="o"/>
+      <w:lvlJc w:val="left"/>
+      <w:pPr>
+        <w:ind w:left="1080" w:hanging="360"/>
+      </w:pPr>
+      <w:rPr>
+        <w:rFonts w:ascii="Courier New" w:hAnsi="Courier New" w:cs="Courier New" w:hint="default"/>
+      </w:rPr>
+    </w:lvl>
+    <w:lvl w:ilvl="2" w:tplc="10090005" w:tentative="1">
+      <w:start w:val="1"/>
+      <w:numFmt w:val="bullet"/>
+      <w:lvlText w:val=""/>
+      <w:lvlJc w:val="left"/>
+      <w:pPr>
+        <w:ind w:left="1800" w:hanging="360"/>
+      </w:pPr>
+      <w:rPr>
+        <w:rFonts w:ascii="Wingdings" w:hAnsi="Wingdings" w:hint="default"/>
+      </w:rPr>
+    </w:lvl>
+    <w:lvl w:ilvl="3" w:tplc="10090001" w:tentative="1">
+      <w:start w:val="1"/>
+      <w:numFmt w:val="bullet"/>
+      <w:lvlText w:val=""/>
+      <w:lvlJc w:val="left"/>
+      <w:pPr>
+        <w:ind w:left="2520" w:hanging="360"/>
+      </w:pPr>
+      <w:rPr>
+        <w:rFonts w:ascii="Symbol" w:hAnsi="Symbol" w:hint="default"/>
+      </w:rPr>
+    </w:lvl>
+    <w:lvl w:ilvl="4" w:tplc="10090003" w:tentative="1">
+      <w:start w:val="1"/>
+      <w:numFmt w:val="bullet"/>
+      <w:lvlText w:val="o"/>
+      <w:lvlJc w:val="left"/>
+      <w:pPr>
+        <w:ind w:left="3240" w:hanging="360"/>
+      </w:pPr>
+      <w:rPr>
+        <w:rFonts w:ascii="Courier New" w:hAnsi="Courier New" w:cs="Courier New" w:hint="default"/>
+      </w:rPr>
+    </w:lvl>
+    <w:lvl w:ilvl="5" w:tplc="10090005" w:tentative="1">
+      <w:start w:val="1"/>
+      <w:numFmt w:val="bullet"/>
+      <w:lvlText w:val=""/>
+      <w:lvlJc w:val="left"/>
+      <w:pPr>
+        <w:ind w:left="3960" w:hanging="360"/>
+      </w:pPr>
+      <w:rPr>
+        <w:rFonts w:ascii="Wingdings" w:hAnsi="Wingdings" w:hint="default"/>
+      </w:rPr>
+    </w:lvl>
+    <w:lvl w:ilvl="6" w:tplc="10090001" w:tentative="1">
+      <w:start w:val="1"/>
+      <w:numFmt w:val="bullet"/>
+      <w:lvlText w:val=""/>
+      <w:lvlJc w:val="left"/>
+      <w:pPr>
+        <w:ind w:left="4680" w:hanging="360"/>
+      </w:pPr>
+      <w:rPr>
+        <w:rFonts w:ascii="Symbol" w:hAnsi="Symbol" w:hint="default"/>
+      </w:rPr>
+    </w:lvl>
+    <w:lvl w:ilvl="7" w:tplc="10090003" w:tentative="1">
+      <w:start w:val="1"/>
+      <w:numFmt w:val="bullet"/>
+      <w:lvlText w:val="o"/>
+      <w:lvlJc w:val="left"/>
+      <w:pPr>
+        <w:ind w:left="5400" w:hanging="360"/>
+      </w:pPr>
+      <w:rPr>
+        <w:rFonts w:ascii="Courier New" w:hAnsi="Courier New" w:cs="Courier New" w:hint="default"/>
+      </w:rPr>
+    </w:lvl>
+    <w:lvl w:ilvl="8" w:tplc="10090005" w:tentative="1">
+      <w:start w:val="1"/>
+      <w:numFmt w:val="bullet"/>
+      <w:lvlText w:val=""/>
+      <w:lvlJc w:val="left"/>
+      <w:pPr>
+        <w:ind w:left="6120" w:hanging="360"/>
+      </w:pPr>
+      <w:rPr>
+        <w:rFonts w:ascii="Wingdings" w:hAnsi="Wingdings" w:hint="default"/>
+      </w:rPr>
+    </w:lvl>
+  </w:abstractNum>
+  <w:abstractNum w:abstractNumId="12" w15:restartNumberingAfterBreak="0">
+    <w:nsid w:val="61FF44E8"/>
+    <w:multiLevelType w:val="hybridMultilevel"/>
+    <w:tmpl w:val="751E853E"/>
+    <w:lvl w:ilvl="0" w:tplc="10090001">
+      <w:start w:val="1"/>
+      <w:numFmt w:val="bullet"/>
+      <w:lvlText w:val=""/>
+      <w:lvlJc w:val="left"/>
+      <w:pPr>
+        <w:ind w:left="360" w:hanging="360"/>
+      </w:pPr>
+      <w:rPr>
+        <w:rFonts w:ascii="Symbol" w:hAnsi="Symbol" w:hint="default"/>
+      </w:rPr>
+    </w:lvl>
+    <w:lvl w:ilvl="1" w:tplc="10090003" w:tentative="1">
+      <w:start w:val="1"/>
+      <w:numFmt w:val="bullet"/>
+      <w:lvlText w:val="o"/>
+      <w:lvlJc w:val="left"/>
+      <w:pPr>
+        <w:ind w:left="1080" w:hanging="360"/>
+      </w:pPr>
+      <w:rPr>
+        <w:rFonts w:ascii="Courier New" w:hAnsi="Courier New" w:cs="Courier New" w:hint="default"/>
+      </w:rPr>
+    </w:lvl>
+    <w:lvl w:ilvl="2" w:tplc="10090005" w:tentative="1">
+      <w:start w:val="1"/>
+      <w:numFmt w:val="bullet"/>
+      <w:lvlText w:val=""/>
+      <w:lvlJc w:val="left"/>
+      <w:pPr>
+        <w:ind w:left="1800" w:hanging="360"/>
+      </w:pPr>
+      <w:rPr>
+        <w:rFonts w:ascii="Wingdings" w:hAnsi="Wingdings" w:hint="default"/>
+      </w:rPr>
+    </w:lvl>
+    <w:lvl w:ilvl="3" w:tplc="10090001" w:tentative="1">
+      <w:start w:val="1"/>
+      <w:numFmt w:val="bullet"/>
+      <w:lvlText w:val=""/>
+      <w:lvlJc w:val="left"/>
+      <w:pPr>
+        <w:ind w:left="2520" w:hanging="360"/>
+      </w:pPr>
+      <w:rPr>
+        <w:rFonts w:ascii="Symbol" w:hAnsi="Symbol" w:hint="default"/>
+      </w:rPr>
+    </w:lvl>
+    <w:lvl w:ilvl="4" w:tplc="10090003" w:tentative="1">
+      <w:start w:val="1"/>
+      <w:numFmt w:val="bullet"/>
+      <w:lvlText w:val="o"/>
+      <w:lvlJc w:val="left"/>
+      <w:pPr>
+        <w:ind w:left="3240" w:hanging="360"/>
+      </w:pPr>
+      <w:rPr>
+        <w:rFonts w:ascii="Courier New" w:hAnsi="Courier New" w:cs="Courier New" w:hint="default"/>
+      </w:rPr>
+    </w:lvl>
+    <w:lvl w:ilvl="5" w:tplc="10090005" w:tentative="1">
+      <w:start w:val="1"/>
+      <w:numFmt w:val="bullet"/>
+      <w:lvlText w:val=""/>
+      <w:lvlJc w:val="left"/>
+      <w:pPr>
+        <w:ind w:left="3960" w:hanging="360"/>
+      </w:pPr>
+      <w:rPr>
+        <w:rFonts w:ascii="Wingdings" w:hAnsi="Wingdings" w:hint="default"/>
+      </w:rPr>
+    </w:lvl>
+    <w:lvl w:ilvl="6" w:tplc="10090001" w:tentative="1">
+      <w:start w:val="1"/>
+      <w:numFmt w:val="bullet"/>
+      <w:lvlText w:val=""/>
+      <w:lvlJc w:val="left"/>
+      <w:pPr>
+        <w:ind w:left="4680" w:hanging="360"/>
+      </w:pPr>
+      <w:rPr>
+        <w:rFonts w:ascii="Symbol" w:hAnsi="Symbol" w:hint="default"/>
+      </w:rPr>
+    </w:lvl>
+    <w:lvl w:ilvl="7" w:tplc="10090003" w:tentative="1">
+      <w:start w:val="1"/>
+      <w:numFmt w:val="bullet"/>
+      <w:lvlText w:val="o"/>
+      <w:lvlJc w:val="left"/>
+      <w:pPr>
+        <w:ind w:left="5400" w:hanging="360"/>
+      </w:pPr>
+      <w:rPr>
+        <w:rFonts w:ascii="Courier New" w:hAnsi="Courier New" w:cs="Courier New" w:hint="default"/>
+      </w:rPr>
+    </w:lvl>
+    <w:lvl w:ilvl="8" w:tplc="10090005" w:tentative="1">
+      <w:start w:val="1"/>
+      <w:numFmt w:val="bullet"/>
+      <w:lvlText w:val=""/>
+      <w:lvlJc w:val="left"/>
+      <w:pPr>
+        <w:ind w:left="6120" w:hanging="360"/>
+      </w:pPr>
+      <w:rPr>
+        <w:rFonts w:ascii="Wingdings" w:hAnsi="Wingdings" w:hint="default"/>
+      </w:rPr>
+    </w:lvl>
+  </w:abstractNum>
+  <w:abstractNum w:abstractNumId="13" w15:restartNumberingAfterBreak="0">
+    <w:nsid w:val="684A3508"/>
+    <w:multiLevelType w:val="hybridMultilevel"/>
+    <w:tmpl w:val="202EC968"/>
+    <w:lvl w:ilvl="0" w:tplc="10090001">
+      <w:start w:val="1"/>
+      <w:numFmt w:val="bullet"/>
+      <w:lvlText w:val=""/>
+      <w:lvlJc w:val="left"/>
+      <w:pPr>
+        <w:ind w:left="360" w:hanging="360"/>
+      </w:pPr>
+      <w:rPr>
+        <w:rFonts w:ascii="Symbol" w:hAnsi="Symbol" w:hint="default"/>
+      </w:rPr>
+    </w:lvl>
+    <w:lvl w:ilvl="1" w:tplc="10090003" w:tentative="1">
+      <w:start w:val="1"/>
+      <w:numFmt w:val="bullet"/>
+      <w:lvlText w:val="o"/>
+      <w:lvlJc w:val="left"/>
+      <w:pPr>
+        <w:ind w:left="1080" w:hanging="360"/>
+      </w:pPr>
+      <w:rPr>
+        <w:rFonts w:ascii="Courier New" w:hAnsi="Courier New" w:cs="Courier New" w:hint="default"/>
+      </w:rPr>
+    </w:lvl>
+    <w:lvl w:ilvl="2" w:tplc="10090005" w:tentative="1">
+      <w:start w:val="1"/>
+      <w:numFmt w:val="bullet"/>
+      <w:lvlText w:val=""/>
+      <w:lvlJc w:val="left"/>
+      <w:pPr>
+        <w:ind w:left="1800" w:hanging="360"/>
+      </w:pPr>
+      <w:rPr>
+        <w:rFonts w:ascii="Wingdings" w:hAnsi="Wingdings" w:hint="default"/>
+      </w:rPr>
+    </w:lvl>
+    <w:lvl w:ilvl="3" w:tplc="10090001" w:tentative="1">
+      <w:start w:val="1"/>
+      <w:numFmt w:val="bullet"/>
+      <w:lvlText w:val=""/>
+      <w:lvlJc w:val="left"/>
+      <w:pPr>
+        <w:ind w:left="2520" w:hanging="360"/>
+      </w:pPr>
+      <w:rPr>
+        <w:rFonts w:ascii="Symbol" w:hAnsi="Symbol" w:hint="default"/>
+      </w:rPr>
+    </w:lvl>
+    <w:lvl w:ilvl="4" w:tplc="10090003" w:tentative="1">
+      <w:start w:val="1"/>
+      <w:numFmt w:val="bullet"/>
+      <w:lvlText w:val="o"/>
+      <w:lvlJc w:val="left"/>
+      <w:pPr>
+        <w:ind w:left="3240" w:hanging="360"/>
+      </w:pPr>
+      <w:rPr>
+        <w:rFonts w:ascii="Courier New" w:hAnsi="Courier New" w:cs="Courier New" w:hint="default"/>
+      </w:rPr>
+    </w:lvl>
+    <w:lvl w:ilvl="5" w:tplc="10090005" w:tentative="1">
+      <w:start w:val="1"/>
+      <w:numFmt w:val="bullet"/>
+      <w:lvlText w:val=""/>
+      <w:lvlJc w:val="left"/>
+      <w:pPr>
+        <w:ind w:left="3960" w:hanging="360"/>
+      </w:pPr>
+      <w:rPr>
+        <w:rFonts w:ascii="Wingdings" w:hAnsi="Wingdings" w:hint="default"/>
+      </w:rPr>
+    </w:lvl>
+    <w:lvl w:ilvl="6" w:tplc="10090001" w:tentative="1">
+      <w:start w:val="1"/>
+      <w:numFmt w:val="bullet"/>
+      <w:lvlText w:val=""/>
+      <w:lvlJc w:val="left"/>
+      <w:pPr>
+        <w:ind w:left="4680" w:hanging="360"/>
+      </w:pPr>
+      <w:rPr>
+        <w:rFonts w:ascii="Symbol" w:hAnsi="Symbol" w:hint="default"/>
+      </w:rPr>
+    </w:lvl>
+    <w:lvl w:ilvl="7" w:tplc="10090003" w:tentative="1">
+      <w:start w:val="1"/>
+      <w:numFmt w:val="bullet"/>
+      <w:lvlText w:val="o"/>
+      <w:lvlJc w:val="left"/>
+      <w:pPr>
+        <w:ind w:left="5400" w:hanging="360"/>
+      </w:pPr>
+      <w:rPr>
+        <w:rFonts w:ascii="Courier New" w:hAnsi="Courier New" w:cs="Courier New" w:hint="default"/>
+      </w:rPr>
+    </w:lvl>
+    <w:lvl w:ilvl="8" w:tplc="10090005" w:tentative="1">
+      <w:start w:val="1"/>
+      <w:numFmt w:val="bullet"/>
+      <w:lvlText w:val=""/>
+      <w:lvlJc w:val="left"/>
+      <w:pPr>
+        <w:ind w:left="6120" w:hanging="360"/>
+      </w:pPr>
+      <w:rPr>
+        <w:rFonts w:ascii="Wingdings" w:hAnsi="Wingdings" w:hint="default"/>
+      </w:rPr>
+    </w:lvl>
+  </w:abstractNum>
+  <w:abstractNum w:abstractNumId="14" w15:restartNumberingAfterBreak="0">
+    <w:nsid w:val="6ACE2019"/>
+    <w:multiLevelType w:val="hybridMultilevel"/>
+    <w:tmpl w:val="405A435E"/>
+    <w:lvl w:ilvl="0" w:tplc="10090001">
+      <w:start w:val="1"/>
+      <w:numFmt w:val="bullet"/>
+      <w:lvlText w:val=""/>
+      <w:lvlJc w:val="left"/>
+      <w:pPr>
+        <w:ind w:left="360" w:hanging="360"/>
+      </w:pPr>
+      <w:rPr>
+        <w:rFonts w:ascii="Symbol" w:hAnsi="Symbol" w:hint="default"/>
+      </w:rPr>
+    </w:lvl>
+    <w:lvl w:ilvl="1" w:tplc="10090003" w:tentative="1">
+      <w:start w:val="1"/>
+      <w:numFmt w:val="bullet"/>
+      <w:lvlText w:val="o"/>
+      <w:lvlJc w:val="left"/>
+      <w:pPr>
+        <w:ind w:left="1080" w:hanging="360"/>
+      </w:pPr>
+      <w:rPr>
+        <w:rFonts w:ascii="Courier New" w:hAnsi="Courier New" w:cs="Courier New" w:hint="default"/>
+      </w:rPr>
+    </w:lvl>
+    <w:lvl w:ilvl="2" w:tplc="10090005" w:tentative="1">
+      <w:start w:val="1"/>
+      <w:numFmt w:val="bullet"/>
+      <w:lvlText w:val=""/>
+      <w:lvlJc w:val="left"/>
+      <w:pPr>
+        <w:ind w:left="1800" w:hanging="360"/>
+      </w:pPr>
+      <w:rPr>
+        <w:rFonts w:ascii="Wingdings" w:hAnsi="Wingdings" w:hint="default"/>
+      </w:rPr>
+    </w:lvl>
+    <w:lvl w:ilvl="3" w:tplc="10090001" w:tentative="1">
+      <w:start w:val="1"/>
+      <w:numFmt w:val="bullet"/>
+      <w:lvlText w:val=""/>
+      <w:lvlJc w:val="left"/>
+      <w:pPr>
+        <w:ind w:left="2520" w:hanging="360"/>
+      </w:pPr>
+      <w:rPr>
+        <w:rFonts w:ascii="Symbol" w:hAnsi="Symbol" w:hint="default"/>
+      </w:rPr>
+    </w:lvl>
+    <w:lvl w:ilvl="4" w:tplc="10090003" w:tentative="1">
+      <w:start w:val="1"/>
+      <w:numFmt w:val="bullet"/>
+      <w:lvlText w:val="o"/>
+      <w:lvlJc w:val="left"/>
+      <w:pPr>
+        <w:ind w:left="3240" w:hanging="360"/>
+      </w:pPr>
+      <w:rPr>
+        <w:rFonts w:ascii="Courier New" w:hAnsi="Courier New" w:cs="Courier New" w:hint="default"/>
+      </w:rPr>
+    </w:lvl>
+    <w:lvl w:ilvl="5" w:tplc="10090005" w:tentative="1">
+      <w:start w:val="1"/>
+      <w:numFmt w:val="bullet"/>
+      <w:lvlText w:val=""/>
+      <w:lvlJc w:val="left"/>
+      <w:pPr>
+        <w:ind w:left="3960" w:hanging="360"/>
+      </w:pPr>
+      <w:rPr>
+        <w:rFonts w:ascii="Wingdings" w:hAnsi="Wingdings" w:hint="default"/>
+      </w:rPr>
+    </w:lvl>
+    <w:lvl w:ilvl="6" w:tplc="10090001" w:tentative="1">
+      <w:start w:val="1"/>
+      <w:numFmt w:val="bullet"/>
+      <w:lvlText w:val=""/>
+      <w:lvlJc w:val="left"/>
+      <w:pPr>
+        <w:ind w:left="4680" w:hanging="360"/>
+      </w:pPr>
+      <w:rPr>
+        <w:rFonts w:ascii="Symbol" w:hAnsi="Symbol" w:hint="default"/>
+      </w:rPr>
+    </w:lvl>
+    <w:lvl w:ilvl="7" w:tplc="10090003" w:tentative="1">
+      <w:start w:val="1"/>
+      <w:numFmt w:val="bullet"/>
+      <w:lvlText w:val="o"/>
+      <w:lvlJc w:val="left"/>
+      <w:pPr>
+        <w:ind w:left="5400" w:hanging="360"/>
+      </w:pPr>
+      <w:rPr>
+        <w:rFonts w:ascii="Courier New" w:hAnsi="Courier New" w:cs="Courier New" w:hint="default"/>
+      </w:rPr>
+    </w:lvl>
+    <w:lvl w:ilvl="8" w:tplc="10090005" w:tentative="1">
+      <w:start w:val="1"/>
+      <w:numFmt w:val="bullet"/>
+      <w:lvlText w:val=""/>
+      <w:lvlJc w:val="left"/>
+      <w:pPr>
+        <w:ind w:left="6120" w:hanging="360"/>
+      </w:pPr>
+      <w:rPr>
+        <w:rFonts w:ascii="Wingdings" w:hAnsi="Wingdings" w:hint="default"/>
+      </w:rPr>
+    </w:lvl>
+  </w:abstractNum>
+  <w:abstractNum w:abstractNumId="15" w15:restartNumberingAfterBreak="0">
+    <w:nsid w:val="6D8A161A"/>
+    <w:multiLevelType w:val="hybridMultilevel"/>
+    <w:tmpl w:val="ACF01B6C"/>
+    <w:lvl w:ilvl="0" w:tplc="10090001">
+      <w:start w:val="1"/>
+      <w:numFmt w:val="bullet"/>
+      <w:lvlText w:val=""/>
+      <w:lvlJc w:val="left"/>
+      <w:pPr>
+        <w:ind w:left="360" w:hanging="360"/>
+      </w:pPr>
+      <w:rPr>
+        <w:rFonts w:ascii="Symbol" w:hAnsi="Symbol" w:hint="default"/>
+      </w:rPr>
+    </w:lvl>
+    <w:lvl w:ilvl="1" w:tplc="10090003" w:tentative="1">
+      <w:start w:val="1"/>
+      <w:numFmt w:val="bullet"/>
+      <w:lvlText w:val="o"/>
+      <w:lvlJc w:val="left"/>
+      <w:pPr>
+        <w:ind w:left="1080" w:hanging="360"/>
+      </w:pPr>
+      <w:rPr>
+        <w:rFonts w:ascii="Courier New" w:hAnsi="Courier New" w:cs="Courier New" w:hint="default"/>
+      </w:rPr>
+    </w:lvl>
+    <w:lvl w:ilvl="2" w:tplc="10090005" w:tentative="1">
+      <w:start w:val="1"/>
+      <w:numFmt w:val="bullet"/>
+      <w:lvlText w:val=""/>
+      <w:lvlJc w:val="left"/>
+      <w:pPr>
+        <w:ind w:left="1800" w:hanging="360"/>
+      </w:pPr>
+      <w:rPr>
+        <w:rFonts w:ascii="Wingdings" w:hAnsi="Wingdings" w:hint="default"/>
+      </w:rPr>
+    </w:lvl>
+    <w:lvl w:ilvl="3" w:tplc="10090001" w:tentative="1">
+      <w:start w:val="1"/>
+      <w:numFmt w:val="bullet"/>
+      <w:lvlText w:val=""/>
+      <w:lvlJc w:val="left"/>
+      <w:pPr>
+        <w:ind w:left="2520" w:hanging="360"/>
+      </w:pPr>
+      <w:rPr>
+        <w:rFonts w:ascii="Symbol" w:hAnsi="Symbol" w:hint="default"/>
+      </w:rPr>
+    </w:lvl>
+    <w:lvl w:ilvl="4" w:tplc="10090003" w:tentative="1">
+      <w:start w:val="1"/>
+      <w:numFmt w:val="bullet"/>
+      <w:lvlText w:val="o"/>
+      <w:lvlJc w:val="left"/>
+      <w:pPr>
+        <w:ind w:left="3240" w:hanging="360"/>
+      </w:pPr>
+      <w:rPr>
+        <w:rFonts w:ascii="Courier New" w:hAnsi="Courier New" w:cs="Courier New" w:hint="default"/>
+      </w:rPr>
+    </w:lvl>
+    <w:lvl w:ilvl="5" w:tplc="10090005" w:tentative="1">
+      <w:start w:val="1"/>
+      <w:numFmt w:val="bullet"/>
+      <w:lvlText w:val=""/>
+      <w:lvlJc w:val="left"/>
+      <w:pPr>
+        <w:ind w:left="3960" w:hanging="360"/>
+      </w:pPr>
+      <w:rPr>
+        <w:rFonts w:ascii="Wingdings" w:hAnsi="Wingdings" w:hint="default"/>
+      </w:rPr>
+    </w:lvl>
+    <w:lvl w:ilvl="6" w:tplc="10090001" w:tentative="1">
+      <w:start w:val="1"/>
+      <w:numFmt w:val="bullet"/>
+      <w:lvlText w:val=""/>
+      <w:lvlJc w:val="left"/>
+      <w:pPr>
+        <w:ind w:left="4680" w:hanging="360"/>
+      </w:pPr>
+      <w:rPr>
+        <w:rFonts w:ascii="Symbol" w:hAnsi="Symbol" w:hint="default"/>
+      </w:rPr>
+    </w:lvl>
+    <w:lvl w:ilvl="7" w:tplc="10090003" w:tentative="1">
+      <w:start w:val="1"/>
+      <w:numFmt w:val="bullet"/>
+      <w:lvlText w:val="o"/>
+      <w:lvlJc w:val="left"/>
+      <w:pPr>
+        <w:ind w:left="5400" w:hanging="360"/>
+      </w:pPr>
+      <w:rPr>
+        <w:rFonts w:ascii="Courier New" w:hAnsi="Courier New" w:cs="Courier New" w:hint="default"/>
+      </w:rPr>
+    </w:lvl>
+    <w:lvl w:ilvl="8" w:tplc="10090005" w:tentative="1">
+      <w:start w:val="1"/>
+      <w:numFmt w:val="bullet"/>
+      <w:lvlText w:val=""/>
+      <w:lvlJc w:val="left"/>
+      <w:pPr>
+        <w:ind w:left="6120" w:hanging="360"/>
+      </w:pPr>
+      <w:rPr>
+        <w:rFonts w:ascii="Wingdings" w:hAnsi="Wingdings" w:hint="default"/>
+      </w:rPr>
+    </w:lvl>
+  </w:abstractNum>
+  <w:abstractNum w:abstractNumId="16" w15:restartNumberingAfterBreak="0">
     <w:nsid w:val="715171A5"/>
     <w:multiLevelType w:val="hybridMultilevel"/>
-    <w:tmpl w:val="A134BE48"/>
+    <w:tmpl w:val="48B83D52"/>
     <w:lvl w:ilvl="0" w:tplc="10090001">
       <w:start w:val="1"/>
       <w:numFmt w:val="bullet"/>
@@ -2179,7 +4610,7 @@
       </w:rPr>
     </w:lvl>
   </w:abstractNum>
-  <w:abstractNum w:abstractNumId="11" w15:restartNumberingAfterBreak="0">
+  <w:abstractNum w:abstractNumId="17" w15:restartNumberingAfterBreak="0">
     <w:nsid w:val="724E5A31"/>
     <w:multiLevelType w:val="hybridMultilevel"/>
     <w:tmpl w:val="89BA4BD8"/>
@@ -2292,8 +4723,121 @@
       </w:rPr>
     </w:lvl>
   </w:abstractNum>
+  <w:abstractNum w:abstractNumId="18" w15:restartNumberingAfterBreak="0">
+    <w:nsid w:val="7D305B6B"/>
+    <w:multiLevelType w:val="hybridMultilevel"/>
+    <w:tmpl w:val="DDB85532"/>
+    <w:lvl w:ilvl="0" w:tplc="1009000B">
+      <w:start w:val="1"/>
+      <w:numFmt w:val="bullet"/>
+      <w:lvlText w:val=""/>
+      <w:lvlJc w:val="left"/>
+      <w:pPr>
+        <w:ind w:left="1080" w:hanging="360"/>
+      </w:pPr>
+      <w:rPr>
+        <w:rFonts w:ascii="Wingdings" w:hAnsi="Wingdings" w:hint="default"/>
+      </w:rPr>
+    </w:lvl>
+    <w:lvl w:ilvl="1" w:tplc="10090003" w:tentative="1">
+      <w:start w:val="1"/>
+      <w:numFmt w:val="bullet"/>
+      <w:lvlText w:val="o"/>
+      <w:lvlJc w:val="left"/>
+      <w:pPr>
+        <w:ind w:left="1800" w:hanging="360"/>
+      </w:pPr>
+      <w:rPr>
+        <w:rFonts w:ascii="Courier New" w:hAnsi="Courier New" w:cs="Courier New" w:hint="default"/>
+      </w:rPr>
+    </w:lvl>
+    <w:lvl w:ilvl="2" w:tplc="10090005" w:tentative="1">
+      <w:start w:val="1"/>
+      <w:numFmt w:val="bullet"/>
+      <w:lvlText w:val=""/>
+      <w:lvlJc w:val="left"/>
+      <w:pPr>
+        <w:ind w:left="2520" w:hanging="360"/>
+      </w:pPr>
+      <w:rPr>
+        <w:rFonts w:ascii="Wingdings" w:hAnsi="Wingdings" w:hint="default"/>
+      </w:rPr>
+    </w:lvl>
+    <w:lvl w:ilvl="3" w:tplc="10090001" w:tentative="1">
+      <w:start w:val="1"/>
+      <w:numFmt w:val="bullet"/>
+      <w:lvlText w:val=""/>
+      <w:lvlJc w:val="left"/>
+      <w:pPr>
+        <w:ind w:left="3240" w:hanging="360"/>
+      </w:pPr>
+      <w:rPr>
+        <w:rFonts w:ascii="Symbol" w:hAnsi="Symbol" w:hint="default"/>
+      </w:rPr>
+    </w:lvl>
+    <w:lvl w:ilvl="4" w:tplc="10090003" w:tentative="1">
+      <w:start w:val="1"/>
+      <w:numFmt w:val="bullet"/>
+      <w:lvlText w:val="o"/>
+      <w:lvlJc w:val="left"/>
+      <w:pPr>
+        <w:ind w:left="3960" w:hanging="360"/>
+      </w:pPr>
+      <w:rPr>
+        <w:rFonts w:ascii="Courier New" w:hAnsi="Courier New" w:cs="Courier New" w:hint="default"/>
+      </w:rPr>
+    </w:lvl>
+    <w:lvl w:ilvl="5" w:tplc="10090005" w:tentative="1">
+      <w:start w:val="1"/>
+      <w:numFmt w:val="bullet"/>
+      <w:lvlText w:val=""/>
+      <w:lvlJc w:val="left"/>
+      <w:pPr>
+        <w:ind w:left="4680" w:hanging="360"/>
+      </w:pPr>
+      <w:rPr>
+        <w:rFonts w:ascii="Wingdings" w:hAnsi="Wingdings" w:hint="default"/>
+      </w:rPr>
+    </w:lvl>
+    <w:lvl w:ilvl="6" w:tplc="10090001" w:tentative="1">
+      <w:start w:val="1"/>
+      <w:numFmt w:val="bullet"/>
+      <w:lvlText w:val=""/>
+      <w:lvlJc w:val="left"/>
+      <w:pPr>
+        <w:ind w:left="5400" w:hanging="360"/>
+      </w:pPr>
+      <w:rPr>
+        <w:rFonts w:ascii="Symbol" w:hAnsi="Symbol" w:hint="default"/>
+      </w:rPr>
+    </w:lvl>
+    <w:lvl w:ilvl="7" w:tplc="10090003" w:tentative="1">
+      <w:start w:val="1"/>
+      <w:numFmt w:val="bullet"/>
+      <w:lvlText w:val="o"/>
+      <w:lvlJc w:val="left"/>
+      <w:pPr>
+        <w:ind w:left="6120" w:hanging="360"/>
+      </w:pPr>
+      <w:rPr>
+        <w:rFonts w:ascii="Courier New" w:hAnsi="Courier New" w:cs="Courier New" w:hint="default"/>
+      </w:rPr>
+    </w:lvl>
+    <w:lvl w:ilvl="8" w:tplc="10090005" w:tentative="1">
+      <w:start w:val="1"/>
+      <w:numFmt w:val="bullet"/>
+      <w:lvlText w:val=""/>
+      <w:lvlJc w:val="left"/>
+      <w:pPr>
+        <w:ind w:left="6840" w:hanging="360"/>
+      </w:pPr>
+      <w:rPr>
+        <w:rFonts w:ascii="Wingdings" w:hAnsi="Wingdings" w:hint="default"/>
+      </w:rPr>
+    </w:lvl>
+  </w:abstractNum>
   <w:num w:numId="1">
-    <w:abstractNumId w:val="11"/>
+    <w:abstractNumId w:val="17"/>
   </w:num>
   <w:num w:numId="2">
     <w:abstractNumId w:val="1"/>
@@ -2305,7 +4849,7 @@
     <w:abstractNumId w:val="5"/>
   </w:num>
   <w:num w:numId="5">
-    <w:abstractNumId w:val="8"/>
+    <w:abstractNumId w:val="9"/>
   </w:num>
   <w:num w:numId="6">
     <w:abstractNumId w:val="0"/>
@@ -2314,19 +4858,40 @@
     <w:abstractNumId w:val="4"/>
   </w:num>
   <w:num w:numId="8">
-    <w:abstractNumId w:val="9"/>
+    <w:abstractNumId w:val="10"/>
   </w:num>
   <w:num w:numId="9">
     <w:abstractNumId w:val="3"/>
   </w:num>
   <w:num w:numId="10">
-    <w:abstractNumId w:val="10"/>
+    <w:abstractNumId w:val="16"/>
   </w:num>
   <w:num w:numId="11">
     <w:abstractNumId w:val="7"/>
   </w:num>
   <w:num w:numId="12">
     <w:abstractNumId w:val="2"/>
+  </w:num>
+  <w:num w:numId="13">
+    <w:abstractNumId w:val="12"/>
+  </w:num>
+  <w:num w:numId="14">
+    <w:abstractNumId w:val="14"/>
+  </w:num>
+  <w:num w:numId="15">
+    <w:abstractNumId w:val="13"/>
+  </w:num>
+  <w:num w:numId="16">
+    <w:abstractNumId w:val="15"/>
+  </w:num>
+  <w:num w:numId="17">
+    <w:abstractNumId w:val="11"/>
+  </w:num>
+  <w:num w:numId="18">
+    <w:abstractNumId w:val="8"/>
+  </w:num>
+  <w:num w:numId="19">
+    <w:abstractNumId w:val="18"/>
   </w:num>
 </w:numbering>
 </file>

</xml_diff>